<commit_message>
added class for data
</commit_message>
<xml_diff>
--- a/tpl/answers.docx
+++ b/tpl/answers.docx
@@ -170,7 +170,51 @@
           <w:szCs w:val="16"/>
           <w:lang w:val="uk-UA"/>
         </w:rPr>
-        <w:t>м. Київ, просп. Перемоги, 34                                                                                                                                                                        Тел. (044) 454-49-27</w:t>
+        <w:t xml:space="preserve">м. Київ, </w:t>
+      </w:r>
+      <w:proofErr w:type="spellStart"/>
+      <w:r>
+        <w:rPr>
+          <w:b/>
+          <w:i/>
+          <w:sz w:val="16"/>
+          <w:szCs w:val="16"/>
+          <w:lang w:val="uk-UA"/>
+        </w:rPr>
+        <w:t>просп</w:t>
+      </w:r>
+      <w:proofErr w:type="spellEnd"/>
+      <w:r>
+        <w:rPr>
+          <w:b/>
+          <w:i/>
+          <w:sz w:val="16"/>
+          <w:szCs w:val="16"/>
+          <w:lang w:val="uk-UA"/>
+        </w:rPr>
+        <w:t xml:space="preserve">. Перемоги, 34                                                                                                                                                                        </w:t>
+      </w:r>
+      <w:proofErr w:type="spellStart"/>
+      <w:r>
+        <w:rPr>
+          <w:b/>
+          <w:i/>
+          <w:sz w:val="16"/>
+          <w:szCs w:val="16"/>
+          <w:lang w:val="uk-UA"/>
+        </w:rPr>
+        <w:t>Тел</w:t>
+      </w:r>
+      <w:proofErr w:type="spellEnd"/>
+      <w:r>
+        <w:rPr>
+          <w:b/>
+          <w:i/>
+          <w:sz w:val="16"/>
+          <w:szCs w:val="16"/>
+          <w:lang w:val="uk-UA"/>
+        </w:rPr>
+        <w:t>. (044) 454-49-27</w:t>
       </w:r>
     </w:p>
     <w:p>
@@ -311,6 +355,7 @@
         </w:rPr>
         <w:t>{</w:t>
       </w:r>
+      <w:proofErr w:type="spellStart"/>
       <w:r>
         <w:rPr>
           <w:b/>
@@ -321,6 +366,7 @@
         </w:rPr>
         <w:t>fullName</w:t>
       </w:r>
+      <w:proofErr w:type="spellEnd"/>
       <w:r>
         <w:rPr>
           <w:b/>
@@ -738,7 +784,25 @@
           <w:szCs w:val="20"/>
           <w:lang w:val="uk-UA"/>
         </w:rPr>
-        <w:t>(5 х 2 = 10 балів). Дві задачі формату А додаються  (не забудьте зазначити номери задач у табличці)</w:t>
+        <w:t xml:space="preserve">(5 х 2 = 10 балів). Дві задачі формату А додаються  (не </w:t>
+      </w:r>
+      <w:proofErr w:type="spellStart"/>
+      <w:r>
+        <w:rPr>
+          <w:sz w:val="20"/>
+          <w:szCs w:val="20"/>
+          <w:lang w:val="uk-UA"/>
+        </w:rPr>
+        <w:t>забудьте</w:t>
+      </w:r>
+      <w:proofErr w:type="spellEnd"/>
+      <w:r>
+        <w:rPr>
+          <w:sz w:val="20"/>
+          <w:szCs w:val="20"/>
+          <w:lang w:val="uk-UA"/>
+        </w:rPr>
+        <w:t xml:space="preserve"> зазначити номери задач у табличці)</w:t>
       </w:r>
     </w:p>
     <w:p>
@@ -795,7 +859,25 @@
                 <w:sz w:val="20"/>
                 <w:szCs w:val="20"/>
               </w:rPr>
-              <w:t xml:space="preserve">№ задачі </w:t>
+              <w:t xml:space="preserve">№ </w:t>
+            </w:r>
+            <w:proofErr w:type="spellStart"/>
+            <w:r>
+              <w:rPr>
+                <w:color w:val="FF0000"/>
+                <w:sz w:val="20"/>
+                <w:szCs w:val="20"/>
+              </w:rPr>
+              <w:t>задачі</w:t>
+            </w:r>
+            <w:proofErr w:type="spellEnd"/>
+            <w:r>
+              <w:rPr>
+                <w:color w:val="FF0000"/>
+                <w:sz w:val="20"/>
+                <w:szCs w:val="20"/>
+              </w:rPr>
+              <w:t xml:space="preserve"> </w:t>
             </w:r>
           </w:p>
         </w:tc>
@@ -826,8 +908,36 @@
                 <w:sz w:val="20"/>
                 <w:szCs w:val="20"/>
               </w:rPr>
-              <w:t>Номер правильної відповіді</w:t>
+              <w:t xml:space="preserve">Номер </w:t>
             </w:r>
+            <w:proofErr w:type="spellStart"/>
+            <w:r>
+              <w:rPr>
+                <w:color w:val="FF0000"/>
+                <w:sz w:val="20"/>
+                <w:szCs w:val="20"/>
+              </w:rPr>
+              <w:t>правильної</w:t>
+            </w:r>
+            <w:proofErr w:type="spellEnd"/>
+            <w:r>
+              <w:rPr>
+                <w:color w:val="FF0000"/>
+                <w:sz w:val="20"/>
+                <w:szCs w:val="20"/>
+              </w:rPr>
+              <w:t xml:space="preserve"> </w:t>
+            </w:r>
+            <w:proofErr w:type="spellStart"/>
+            <w:r>
+              <w:rPr>
+                <w:color w:val="FF0000"/>
+                <w:sz w:val="20"/>
+                <w:szCs w:val="20"/>
+              </w:rPr>
+              <w:t>відповіді</w:t>
+            </w:r>
+            <w:proofErr w:type="spellEnd"/>
           </w:p>
         </w:tc>
       </w:tr>
@@ -1150,6 +1260,7 @@
         </w:rPr>
         <w:t>{</w:t>
       </w:r>
+      <w:proofErr w:type="spellStart"/>
       <w:r>
         <w:rPr>
           <w:rFonts w:ascii="Menlo" w:hAnsi="Menlo" w:cs="Menlo"/>
@@ -1160,6 +1271,7 @@
         </w:rPr>
         <w:t>block_task</w:t>
       </w:r>
+      <w:proofErr w:type="spellEnd"/>
       <w:r>
         <w:rPr>
           <w:rFonts w:ascii="Menlo" w:hAnsi="Menlo" w:cs="Menlo"/>
@@ -1208,7 +1320,51 @@
           <w:lang w:val="en-US"/>
         </w:rPr>
         <w:tab/>
-        <w:t>${txt_for_ctrl} - ${task_name}</w:t>
+        <w:t>${</w:t>
+      </w:r>
+      <w:proofErr w:type="spellStart"/>
+      <w:r>
+        <w:rPr>
+          <w:rFonts w:ascii="Menlo" w:hAnsi="Menlo" w:cs="Menlo"/>
+          <w:color w:val="404040"/>
+          <w:sz w:val="18"/>
+          <w:szCs w:val="18"/>
+          <w:lang w:val="en-US"/>
+        </w:rPr>
+        <w:t>txt_for_ctrl</w:t>
+      </w:r>
+      <w:proofErr w:type="spellEnd"/>
+      <w:r>
+        <w:rPr>
+          <w:rFonts w:ascii="Menlo" w:hAnsi="Menlo" w:cs="Menlo"/>
+          <w:color w:val="404040"/>
+          <w:sz w:val="18"/>
+          <w:szCs w:val="18"/>
+          <w:lang w:val="en-US"/>
+        </w:rPr>
+        <w:t>} - ${</w:t>
+      </w:r>
+      <w:proofErr w:type="spellStart"/>
+      <w:r>
+        <w:rPr>
+          <w:rFonts w:ascii="Menlo" w:hAnsi="Menlo" w:cs="Menlo"/>
+          <w:color w:val="404040"/>
+          <w:sz w:val="18"/>
+          <w:szCs w:val="18"/>
+          <w:lang w:val="en-US"/>
+        </w:rPr>
+        <w:t>task_name</w:t>
+      </w:r>
+      <w:proofErr w:type="spellEnd"/>
+      <w:r>
+        <w:rPr>
+          <w:rFonts w:ascii="Menlo" w:hAnsi="Menlo" w:cs="Menlo"/>
+          <w:color w:val="404040"/>
+          <w:sz w:val="18"/>
+          <w:szCs w:val="18"/>
+          <w:lang w:val="en-US"/>
+        </w:rPr>
+        <w:t>}</w:t>
       </w:r>
     </w:p>
     <w:p>
@@ -1248,8 +1404,236 @@
           <w:lang w:val="en-US"/>
         </w:rPr>
         <w:tab/>
-        <w:t>${condition_text}</w:t>
-      </w:r>
+        <w:t>${</w:t>
+      </w:r>
+      <w:proofErr w:type="spellStart"/>
+      <w:r>
+        <w:rPr>
+          <w:rFonts w:ascii="Menlo" w:hAnsi="Menlo" w:cs="Menlo"/>
+          <w:color w:val="404040"/>
+          <w:sz w:val="18"/>
+          <w:szCs w:val="18"/>
+          <w:lang w:val="en-US"/>
+        </w:rPr>
+        <w:t>condition_text</w:t>
+      </w:r>
+      <w:proofErr w:type="spellEnd"/>
+      <w:r>
+        <w:rPr>
+          <w:rFonts w:ascii="Menlo" w:hAnsi="Menlo" w:cs="Menlo"/>
+          <w:color w:val="404040"/>
+          <w:sz w:val="18"/>
+          <w:szCs w:val="18"/>
+          <w:lang w:val="en-US"/>
+        </w:rPr>
+        <w:t>}</w:t>
+      </w:r>
+    </w:p>
+    <w:p>
+      <w:pPr>
+        <w:tabs>
+          <w:tab w:val="left" w:pos="916"/>
+          <w:tab w:val="left" w:pos="1832"/>
+          <w:tab w:val="left" w:pos="2748"/>
+          <w:tab w:val="left" w:pos="3664"/>
+          <w:tab w:val="left" w:pos="4580"/>
+          <w:tab w:val="left" w:pos="5496"/>
+          <w:tab w:val="left" w:pos="6412"/>
+          <w:tab w:val="left" w:pos="7328"/>
+          <w:tab w:val="left" w:pos="8244"/>
+          <w:tab w:val="left" w:pos="9160"/>
+          <w:tab w:val="left" w:pos="10076"/>
+          <w:tab w:val="left" w:pos="10992"/>
+          <w:tab w:val="left" w:pos="11908"/>
+          <w:tab w:val="left" w:pos="12824"/>
+          <w:tab w:val="left" w:pos="13740"/>
+          <w:tab w:val="left" w:pos="14656"/>
+        </w:tabs>
+        <w:ind w:left="708"/>
+        <w:rPr>
+          <w:rFonts w:ascii="Menlo" w:hAnsi="Menlo" w:cs="Menlo"/>
+          <w:color w:val="404040"/>
+          <w:sz w:val="18"/>
+          <w:szCs w:val="18"/>
+          <w:lang w:val="en-US"/>
+        </w:rPr>
+      </w:pPr>
+      <w:r>
+        <w:rPr>
+          <w:rFonts w:ascii="Menlo" w:hAnsi="Menlo" w:cs="Menlo"/>
+          <w:color w:val="404040"/>
+          <w:sz w:val="18"/>
+          <w:szCs w:val="18"/>
+          <w:lang w:val="en-US"/>
+        </w:rPr>
+        <w:t>${</w:t>
+      </w:r>
+      <w:proofErr w:type="spellStart"/>
+      <w:r>
+        <w:rPr>
+          <w:rFonts w:ascii="Menlo" w:hAnsi="Menlo" w:cs="Menlo"/>
+          <w:color w:val="404040"/>
+          <w:sz w:val="18"/>
+          <w:szCs w:val="18"/>
+          <w:lang w:val="en-US"/>
+        </w:rPr>
+        <w:t>block_question</w:t>
+      </w:r>
+      <w:proofErr w:type="spellEnd"/>
+      <w:r>
+        <w:rPr>
+          <w:rFonts w:ascii="Menlo" w:hAnsi="Menlo" w:cs="Menlo"/>
+          <w:color w:val="404040"/>
+          <w:sz w:val="18"/>
+          <w:szCs w:val="18"/>
+          <w:lang w:val="en-US"/>
+        </w:rPr>
+        <w:t>}</w:t>
+      </w:r>
+      <w:r>
+        <w:rPr>
+          <w:rFonts w:ascii="Menlo" w:hAnsi="Menlo" w:cs="Menlo"/>
+          <w:color w:val="404040"/>
+          <w:sz w:val="18"/>
+          <w:szCs w:val="18"/>
+          <w:lang w:val="en-US"/>
+        </w:rPr>
+        <w:br/>
+      </w:r>
+      <w:r>
+        <w:rPr>
+          <w:rFonts w:ascii="Menlo" w:hAnsi="Menlo" w:cs="Menlo"/>
+          <w:color w:val="404040"/>
+          <w:sz w:val="18"/>
+          <w:szCs w:val="18"/>
+          <w:lang w:val="en-US"/>
+        </w:rPr>
+        <w:tab/>
+      </w:r>
+      <w:r>
+        <w:rPr>
+          <w:rFonts w:ascii="Menlo" w:hAnsi="Menlo" w:cs="Menlo"/>
+          <w:color w:val="404040"/>
+          <w:sz w:val="18"/>
+          <w:szCs w:val="18"/>
+          <w:lang w:val="en-US"/>
+        </w:rPr>
+        <w:tab/>
+        <w:t>${</w:t>
+      </w:r>
+      <w:proofErr w:type="spellStart"/>
+      <w:r>
+        <w:rPr>
+          <w:rFonts w:ascii="Menlo" w:hAnsi="Menlo" w:cs="Menlo"/>
+          <w:color w:val="404040"/>
+          <w:sz w:val="18"/>
+          <w:szCs w:val="18"/>
+          <w:lang w:val="en-US"/>
+        </w:rPr>
+        <w:t>q_text</w:t>
+      </w:r>
+      <w:proofErr w:type="spellEnd"/>
+      <w:r>
+        <w:rPr>
+          <w:rFonts w:ascii="Menlo" w:hAnsi="Menlo" w:cs="Menlo"/>
+          <w:color w:val="404040"/>
+          <w:sz w:val="18"/>
+          <w:szCs w:val="18"/>
+          <w:lang w:val="en-US"/>
+        </w:rPr>
+        <w:t>}</w:t>
+      </w:r>
+    </w:p>
+    <w:p>
+      <w:pPr>
+        <w:tabs>
+          <w:tab w:val="left" w:pos="916"/>
+          <w:tab w:val="left" w:pos="1832"/>
+          <w:tab w:val="left" w:pos="2748"/>
+          <w:tab w:val="left" w:pos="3664"/>
+          <w:tab w:val="left" w:pos="4580"/>
+          <w:tab w:val="left" w:pos="5496"/>
+          <w:tab w:val="left" w:pos="6412"/>
+          <w:tab w:val="left" w:pos="7328"/>
+          <w:tab w:val="left" w:pos="8244"/>
+          <w:tab w:val="left" w:pos="9160"/>
+          <w:tab w:val="left" w:pos="10076"/>
+          <w:tab w:val="left" w:pos="10992"/>
+          <w:tab w:val="left" w:pos="11908"/>
+          <w:tab w:val="left" w:pos="12824"/>
+          <w:tab w:val="left" w:pos="13740"/>
+          <w:tab w:val="left" w:pos="14656"/>
+        </w:tabs>
+        <w:ind w:left="708"/>
+        <w:rPr>
+          <w:rFonts w:ascii="Menlo" w:hAnsi="Menlo" w:cs="Menlo"/>
+          <w:color w:val="404040"/>
+          <w:sz w:val="18"/>
+          <w:szCs w:val="18"/>
+          <w:lang w:val="en-US"/>
+        </w:rPr>
+      </w:pPr>
+      <w:r>
+        <w:rPr>
+          <w:rFonts w:ascii="Menlo" w:hAnsi="Menlo" w:cs="Menlo"/>
+          <w:color w:val="404040"/>
+          <w:sz w:val="18"/>
+          <w:szCs w:val="18"/>
+          <w:lang w:val="en-US"/>
+        </w:rPr>
+        <w:t>${/</w:t>
+      </w:r>
+      <w:proofErr w:type="spellStart"/>
+      <w:r>
+        <w:rPr>
+          <w:rFonts w:ascii="Menlo" w:hAnsi="Menlo" w:cs="Menlo"/>
+          <w:color w:val="404040"/>
+          <w:sz w:val="18"/>
+          <w:szCs w:val="18"/>
+          <w:lang w:val="en-US"/>
+        </w:rPr>
+        <w:t>block_question</w:t>
+      </w:r>
+      <w:proofErr w:type="spellEnd"/>
+      <w:r>
+        <w:rPr>
+          <w:rFonts w:ascii="Menlo" w:hAnsi="Menlo" w:cs="Menlo"/>
+          <w:color w:val="404040"/>
+          <w:sz w:val="18"/>
+          <w:szCs w:val="18"/>
+          <w:lang w:val="en-US"/>
+        </w:rPr>
+        <w:t>}</w:t>
+      </w:r>
+    </w:p>
+    <w:p>
+      <w:pPr>
+        <w:tabs>
+          <w:tab w:val="left" w:pos="916"/>
+          <w:tab w:val="left" w:pos="1832"/>
+          <w:tab w:val="left" w:pos="2748"/>
+          <w:tab w:val="left" w:pos="3664"/>
+          <w:tab w:val="left" w:pos="4580"/>
+          <w:tab w:val="left" w:pos="5496"/>
+          <w:tab w:val="left" w:pos="6412"/>
+          <w:tab w:val="left" w:pos="7328"/>
+          <w:tab w:val="left" w:pos="8244"/>
+          <w:tab w:val="left" w:pos="9160"/>
+          <w:tab w:val="left" w:pos="10076"/>
+          <w:tab w:val="left" w:pos="10992"/>
+          <w:tab w:val="left" w:pos="11908"/>
+          <w:tab w:val="left" w:pos="12824"/>
+          <w:tab w:val="left" w:pos="13740"/>
+          <w:tab w:val="left" w:pos="14656"/>
+        </w:tabs>
+        <w:rPr>
+          <w:rFonts w:ascii="Menlo" w:hAnsi="Menlo" w:cs="Menlo"/>
+          <w:color w:val="404040"/>
+          <w:sz w:val="18"/>
+          <w:szCs w:val="18"/>
+          <w:lang w:val="en-US"/>
+        </w:rPr>
+      </w:pPr>
     </w:p>
     <w:p>
       <w:pPr>
@@ -1289,8 +1673,20 @@
           <w:szCs w:val="18"/>
           <w:lang w:val="en-US"/>
         </w:rPr>
-        <w:t>/block_task</w:t>
-      </w:r>
+        <w:t>/</w:t>
+      </w:r>
+      <w:proofErr w:type="spellStart"/>
+      <w:r>
+        <w:rPr>
+          <w:rFonts w:ascii="Menlo" w:hAnsi="Menlo" w:cs="Menlo"/>
+          <w:color w:val="404040"/>
+          <w:sz w:val="18"/>
+          <w:szCs w:val="18"/>
+          <w:lang w:val="en-US"/>
+        </w:rPr>
+        <w:t>block_task</w:t>
+      </w:r>
+      <w:proofErr w:type="spellEnd"/>
       <w:r>
         <w:rPr>
           <w:rStyle w:val="p"/>
@@ -1438,15 +1834,27 @@
         </w:rPr>
         <w:t xml:space="preserve"> </w:t>
       </w:r>
-      <w:r>
-        <w:rPr>
-          <w:i/>
-          <w:color w:val="FF0000"/>
-          <w:sz w:val="20"/>
-          <w:szCs w:val="20"/>
-          <w:lang w:val="uk-UA"/>
-        </w:rPr>
-        <w:t xml:space="preserve">Міокардіальна недостатність </w:t>
+      <w:proofErr w:type="spellStart"/>
+      <w:r>
+        <w:rPr>
+          <w:i/>
+          <w:color w:val="FF0000"/>
+          <w:sz w:val="20"/>
+          <w:szCs w:val="20"/>
+          <w:lang w:val="uk-UA"/>
+        </w:rPr>
+        <w:t>Міокардіальна</w:t>
+      </w:r>
+      <w:proofErr w:type="spellEnd"/>
+      <w:r>
+        <w:rPr>
+          <w:i/>
+          <w:color w:val="FF0000"/>
+          <w:sz w:val="20"/>
+          <w:szCs w:val="20"/>
+          <w:lang w:val="uk-UA"/>
+        </w:rPr>
+        <w:t xml:space="preserve"> недостатність </w:t>
       </w:r>
     </w:p>
     <w:p>
@@ -1473,6 +1881,7 @@
         </w:rPr>
         <w:t xml:space="preserve"> </w:t>
       </w:r>
+      <w:proofErr w:type="spellStart"/>
       <w:r>
         <w:rPr>
           <w:i/>
@@ -1483,6 +1892,7 @@
         </w:rPr>
         <w:t>Позаміокардіальна</w:t>
       </w:r>
+      <w:proofErr w:type="spellEnd"/>
       <w:r>
         <w:rPr>
           <w:i/>
@@ -1514,7 +1924,25 @@
           <w:szCs w:val="20"/>
           <w:lang w:val="uk-UA"/>
         </w:rPr>
-        <w:t>Механізми срочної компенсації серцевої недостатності:</w:t>
+        <w:t xml:space="preserve">Механізми </w:t>
+      </w:r>
+      <w:proofErr w:type="spellStart"/>
+      <w:r>
+        <w:rPr>
+          <w:sz w:val="20"/>
+          <w:szCs w:val="20"/>
+          <w:lang w:val="uk-UA"/>
+        </w:rPr>
+        <w:t>срочної</w:t>
+      </w:r>
+      <w:proofErr w:type="spellEnd"/>
+      <w:r>
+        <w:rPr>
+          <w:sz w:val="20"/>
+          <w:szCs w:val="20"/>
+          <w:lang w:val="uk-UA"/>
+        </w:rPr>
+        <w:t xml:space="preserve"> компенсації серцевої недостатності:</w:t>
       </w:r>
     </w:p>
     <w:p>
@@ -1534,15 +1962,27 @@
           <w:lang w:val="uk-UA"/>
         </w:rPr>
       </w:pPr>
-      <w:r>
-        <w:rPr>
-          <w:i/>
-          <w:color w:val="FF0000"/>
-          <w:sz w:val="20"/>
-          <w:szCs w:val="20"/>
-          <w:lang w:val="uk-UA"/>
-        </w:rPr>
-        <w:t xml:space="preserve">Гетерометричний </w:t>
+      <w:proofErr w:type="spellStart"/>
+      <w:r>
+        <w:rPr>
+          <w:i/>
+          <w:color w:val="FF0000"/>
+          <w:sz w:val="20"/>
+          <w:szCs w:val="20"/>
+          <w:lang w:val="uk-UA"/>
+        </w:rPr>
+        <w:t>Гетерометричний</w:t>
+      </w:r>
+      <w:proofErr w:type="spellEnd"/>
+      <w:r>
+        <w:rPr>
+          <w:i/>
+          <w:color w:val="FF0000"/>
+          <w:sz w:val="20"/>
+          <w:szCs w:val="20"/>
+          <w:lang w:val="uk-UA"/>
+        </w:rPr>
+        <w:t xml:space="preserve"> </w:t>
       </w:r>
     </w:p>
     <w:p>
@@ -1570,7 +2010,29 @@
           <w:szCs w:val="20"/>
           <w:lang w:val="uk-UA"/>
         </w:rPr>
-        <w:t xml:space="preserve"> Гомеометричний </w:t>
+        <w:t xml:space="preserve"> </w:t>
+      </w:r>
+      <w:proofErr w:type="spellStart"/>
+      <w:r>
+        <w:rPr>
+          <w:i/>
+          <w:color w:val="FF0000"/>
+          <w:sz w:val="20"/>
+          <w:szCs w:val="20"/>
+          <w:lang w:val="uk-UA"/>
+        </w:rPr>
+        <w:t>Гомеометричний</w:t>
+      </w:r>
+      <w:proofErr w:type="spellEnd"/>
+      <w:r>
+        <w:rPr>
+          <w:i/>
+          <w:color w:val="FF0000"/>
+          <w:sz w:val="20"/>
+          <w:szCs w:val="20"/>
+          <w:lang w:val="uk-UA"/>
+        </w:rPr>
+        <w:t xml:space="preserve"> </w:t>
       </w:r>
     </w:p>
     <w:p>
@@ -1626,7 +2088,29 @@
           <w:szCs w:val="20"/>
           <w:lang w:val="uk-UA"/>
         </w:rPr>
-        <w:t xml:space="preserve"> Активація симпато-адреналової системи (САС)</w:t>
+        <w:t xml:space="preserve"> Активація </w:t>
+      </w:r>
+      <w:proofErr w:type="spellStart"/>
+      <w:r>
+        <w:rPr>
+          <w:i/>
+          <w:color w:val="FF0000"/>
+          <w:sz w:val="20"/>
+          <w:szCs w:val="20"/>
+          <w:lang w:val="uk-UA"/>
+        </w:rPr>
+        <w:t>симпато-адреналової</w:t>
+      </w:r>
+      <w:proofErr w:type="spellEnd"/>
+      <w:r>
+        <w:rPr>
+          <w:i/>
+          <w:color w:val="FF0000"/>
+          <w:sz w:val="20"/>
+          <w:szCs w:val="20"/>
+          <w:lang w:val="uk-UA"/>
+        </w:rPr>
+        <w:t xml:space="preserve"> системи (САС)</w:t>
       </w:r>
     </w:p>
     <w:p>
@@ -1664,7 +2148,25 @@
           <w:szCs w:val="20"/>
           <w:lang w:val="uk-UA"/>
         </w:rPr>
-        <w:t>Стадії гіпертрофії міокарда (з патогенезом), за Мєєрсоном:</w:t>
+        <w:t xml:space="preserve">Стадії гіпертрофії міокарда (з патогенезом), за </w:t>
+      </w:r>
+      <w:proofErr w:type="spellStart"/>
+      <w:r>
+        <w:rPr>
+          <w:sz w:val="20"/>
+          <w:szCs w:val="20"/>
+          <w:lang w:val="uk-UA"/>
+        </w:rPr>
+        <w:t>Мєєрсоном</w:t>
+      </w:r>
+      <w:proofErr w:type="spellEnd"/>
+      <w:r>
+        <w:rPr>
+          <w:sz w:val="20"/>
+          <w:szCs w:val="20"/>
+          <w:lang w:val="uk-UA"/>
+        </w:rPr>
+        <w:t>:</w:t>
       </w:r>
     </w:p>
     <w:p>
@@ -1846,7 +2348,29 @@
           <w:szCs w:val="20"/>
           <w:lang w:val="uk-UA"/>
         </w:rPr>
-        <w:t>Комплекс морфологічних, функціональних та психічних стійких особливостей організму, які визначають цого реактивність та виникли на генетичній основі під впливом факторів навколишнього середовища.</w:t>
+        <w:t xml:space="preserve">Комплекс морфологічних, функціональних та психічних стійких особливостей організму, які визначають </w:t>
+      </w:r>
+      <w:proofErr w:type="spellStart"/>
+      <w:r>
+        <w:rPr>
+          <w:i/>
+          <w:color w:val="FF0000"/>
+          <w:sz w:val="20"/>
+          <w:szCs w:val="20"/>
+          <w:lang w:val="uk-UA"/>
+        </w:rPr>
+        <w:t>цого</w:t>
+      </w:r>
+      <w:proofErr w:type="spellEnd"/>
+      <w:r>
+        <w:rPr>
+          <w:i/>
+          <w:color w:val="FF0000"/>
+          <w:sz w:val="20"/>
+          <w:szCs w:val="20"/>
+          <w:lang w:val="uk-UA"/>
+        </w:rPr>
+        <w:t xml:space="preserve"> реактивність та виникли на генетичній основі під впливом факторів навколишнього середовища.</w:t>
       </w:r>
     </w:p>
     <w:p>
@@ -2041,15 +2565,27 @@
           <w:lang w:val="uk-UA"/>
         </w:rPr>
       </w:pPr>
-      <w:r>
-        <w:rPr>
-          <w:i/>
-          <w:color w:val="FF0000"/>
-          <w:sz w:val="20"/>
-          <w:szCs w:val="20"/>
-          <w:lang w:val="uk-UA"/>
-        </w:rPr>
-        <w:t>Ліпоматозний.</w:t>
+      <w:proofErr w:type="spellStart"/>
+      <w:r>
+        <w:rPr>
+          <w:i/>
+          <w:color w:val="FF0000"/>
+          <w:sz w:val="20"/>
+          <w:szCs w:val="20"/>
+          <w:lang w:val="uk-UA"/>
+        </w:rPr>
+        <w:t>Ліпоматозний</w:t>
+      </w:r>
+      <w:proofErr w:type="spellEnd"/>
+      <w:r>
+        <w:rPr>
+          <w:i/>
+          <w:color w:val="FF0000"/>
+          <w:sz w:val="20"/>
+          <w:szCs w:val="20"/>
+          <w:lang w:val="uk-UA"/>
+        </w:rPr>
+        <w:t>.</w:t>
       </w:r>
     </w:p>
     <w:p>
@@ -2101,7 +2637,25 @@
           <w:szCs w:val="20"/>
           <w:lang w:val="uk-UA"/>
         </w:rPr>
-        <w:t>4.  Види діатезів:</w:t>
+        <w:t xml:space="preserve">4.  Види </w:t>
+      </w:r>
+      <w:proofErr w:type="spellStart"/>
+      <w:r>
+        <w:rPr>
+          <w:sz w:val="20"/>
+          <w:szCs w:val="20"/>
+          <w:lang w:val="uk-UA"/>
+        </w:rPr>
+        <w:t>діатезів</w:t>
+      </w:r>
+      <w:proofErr w:type="spellEnd"/>
+      <w:r>
+        <w:rPr>
+          <w:sz w:val="20"/>
+          <w:szCs w:val="20"/>
+          <w:lang w:val="uk-UA"/>
+        </w:rPr>
+        <w:t>:</w:t>
       </w:r>
     </w:p>
     <w:p>
@@ -2133,49 +2687,74 @@
         <w:tab/>
         <w:t xml:space="preserve">4.1. </w:t>
       </w:r>
-      <w:r>
-        <w:rPr>
-          <w:i/>
-          <w:color w:val="FF0000"/>
-          <w:sz w:val="20"/>
-          <w:szCs w:val="20"/>
-          <w:lang w:val="uk-UA"/>
-        </w:rPr>
-        <w:t>Ексудативно-катаральний</w:t>
-      </w:r>
-    </w:p>
-    <w:p>
-      <w:pPr>
-        <w:rPr>
-          <w:i/>
-          <w:color w:val="FF0000"/>
-          <w:sz w:val="20"/>
-          <w:szCs w:val="20"/>
-          <w:lang w:val="uk-UA"/>
-        </w:rPr>
-      </w:pPr>
-    </w:p>
-    <w:p>
-      <w:pPr>
-        <w:rPr>
-          <w:i/>
-          <w:color w:val="FF0000"/>
-          <w:sz w:val="20"/>
-          <w:szCs w:val="20"/>
-          <w:lang w:val="uk-UA"/>
-        </w:rPr>
-      </w:pPr>
-      <w:r>
-        <w:rPr>
-          <w:i/>
-          <w:color w:val="FF0000"/>
-          <w:sz w:val="20"/>
-          <w:szCs w:val="20"/>
-          <w:lang w:val="uk-UA"/>
-        </w:rPr>
+      <w:proofErr w:type="spellStart"/>
+      <w:r>
+        <w:rPr>
+          <w:i/>
+          <w:color w:val="FF0000"/>
+          <w:sz w:val="20"/>
+          <w:szCs w:val="20"/>
+          <w:lang w:val="uk-UA"/>
+        </w:rPr>
+        <w:t>Ексудативно</w:t>
+      </w:r>
+      <w:proofErr w:type="spellEnd"/>
+      <w:r>
+        <w:rPr>
+          <w:i/>
+          <w:color w:val="FF0000"/>
+          <w:sz w:val="20"/>
+          <w:szCs w:val="20"/>
+          <w:lang w:val="uk-UA"/>
+        </w:rPr>
+        <w:t>-катаральний</w:t>
+      </w:r>
+    </w:p>
+    <w:p>
+      <w:pPr>
+        <w:rPr>
+          <w:i/>
+          <w:color w:val="FF0000"/>
+          <w:sz w:val="20"/>
+          <w:szCs w:val="20"/>
+          <w:lang w:val="uk-UA"/>
+        </w:rPr>
+      </w:pPr>
+    </w:p>
+    <w:p>
+      <w:pPr>
+        <w:rPr>
+          <w:i/>
+          <w:color w:val="FF0000"/>
+          <w:sz w:val="20"/>
+          <w:szCs w:val="20"/>
+          <w:lang w:val="uk-UA"/>
+        </w:rPr>
+      </w:pPr>
+      <w:r>
+        <w:rPr>
+          <w:i/>
+          <w:color w:val="FF0000"/>
+          <w:sz w:val="20"/>
+          <w:szCs w:val="20"/>
+          <w:lang w:val="uk-UA"/>
+        </w:rPr>
+        <w:lastRenderedPageBreak/>
         <w:tab/>
-        <w:t>4.2. Лімфатико-гіпопластичний</w:t>
-      </w:r>
+        <w:t xml:space="preserve">4.2. </w:t>
+      </w:r>
+      <w:proofErr w:type="spellStart"/>
+      <w:r>
+        <w:rPr>
+          <w:i/>
+          <w:color w:val="FF0000"/>
+          <w:sz w:val="20"/>
+          <w:szCs w:val="20"/>
+          <w:lang w:val="uk-UA"/>
+        </w:rPr>
+        <w:t>Лімфатико-гіпопластичний</w:t>
+      </w:r>
+      <w:proofErr w:type="spellEnd"/>
     </w:p>
     <w:p>
       <w:pPr>
@@ -2239,7 +2818,6 @@
           <w:szCs w:val="20"/>
           <w:lang w:val="uk-UA"/>
         </w:rPr>
-        <w:lastRenderedPageBreak/>
         <w:tab/>
         <w:t>4.4. Астенічний</w:t>
       </w:r>
@@ -2317,7 +2895,31 @@
           <w:u w:val="single"/>
           <w:lang w:val="uk-UA"/>
         </w:rPr>
-        <w:t>Білет 1, стор. 2</w:t>
+        <w:t xml:space="preserve">Білет 1, </w:t>
+      </w:r>
+      <w:proofErr w:type="spellStart"/>
+      <w:r>
+        <w:rPr>
+          <w:b/>
+          <w:i/>
+          <w:sz w:val="20"/>
+          <w:szCs w:val="20"/>
+          <w:u w:val="single"/>
+          <w:lang w:val="uk-UA"/>
+        </w:rPr>
+        <w:t>стор</w:t>
+      </w:r>
+      <w:proofErr w:type="spellEnd"/>
+      <w:r>
+        <w:rPr>
+          <w:b/>
+          <w:i/>
+          <w:sz w:val="20"/>
+          <w:szCs w:val="20"/>
+          <w:u w:val="single"/>
+          <w:lang w:val="uk-UA"/>
+        </w:rPr>
+        <w:t>. 2</w:t>
       </w:r>
     </w:p>
     <w:p>
@@ -2463,7 +3065,33 @@
           <w:szCs w:val="20"/>
           <w:lang w:val="uk-UA"/>
         </w:rPr>
-        <w:t>це типовий патологічний процес, який характеризується зміною терморегуляції і підвищенням температури тіла у відповідь на дію пірогенних речовин.</w:t>
+        <w:t xml:space="preserve">це типовий патологічний процес, який характеризується зміною терморегуляції і підвищенням температури тіла у відповідь на дію </w:t>
+      </w:r>
+      <w:proofErr w:type="spellStart"/>
+      <w:r>
+        <w:rPr>
+          <w:bCs/>
+          <w:i/>
+          <w:iCs/>
+          <w:color w:val="FF0000"/>
+          <w:sz w:val="20"/>
+          <w:szCs w:val="20"/>
+          <w:lang w:val="uk-UA"/>
+        </w:rPr>
+        <w:t>пірогенних</w:t>
+      </w:r>
+      <w:proofErr w:type="spellEnd"/>
+      <w:r>
+        <w:rPr>
+          <w:bCs/>
+          <w:i/>
+          <w:iCs/>
+          <w:color w:val="FF0000"/>
+          <w:sz w:val="20"/>
+          <w:szCs w:val="20"/>
+          <w:lang w:val="uk-UA"/>
+        </w:rPr>
+        <w:t xml:space="preserve"> речовин.</w:t>
       </w:r>
     </w:p>
     <w:p>
@@ -2489,8 +3117,33 @@
           <w:szCs w:val="20"/>
           <w:lang w:val="uk-UA"/>
         </w:rPr>
-        <w:t xml:space="preserve">Розвиток гарячки запускається утворенням та вивільненням в кров активованими макрофагамі </w:t>
-      </w:r>
+        <w:t xml:space="preserve">Розвиток гарячки запускається утворенням та вивільненням в кров активованими </w:t>
+      </w:r>
+      <w:proofErr w:type="spellStart"/>
+      <w:r>
+        <w:rPr>
+          <w:i/>
+          <w:color w:val="FF0000"/>
+          <w:kern w:val="24"/>
+          <w:sz w:val="20"/>
+          <w:szCs w:val="20"/>
+          <w:lang w:val="uk-UA"/>
+        </w:rPr>
+        <w:t>макрофагамі</w:t>
+      </w:r>
+      <w:proofErr w:type="spellEnd"/>
+      <w:r>
+        <w:rPr>
+          <w:i/>
+          <w:color w:val="FF0000"/>
+          <w:kern w:val="24"/>
+          <w:sz w:val="20"/>
+          <w:szCs w:val="20"/>
+          <w:lang w:val="uk-UA"/>
+        </w:rPr>
+        <w:t xml:space="preserve"> </w:t>
+      </w:r>
+      <w:proofErr w:type="spellStart"/>
       <w:r>
         <w:rPr>
           <w:b/>
@@ -2502,10 +3155,12 @@
           <w:szCs w:val="20"/>
           <w:lang w:val="uk-UA"/>
         </w:rPr>
-        <w:t xml:space="preserve">інтерлейкіну 1, </w:t>
-      </w:r>
-      <w:r>
-        <w:rPr>
+        <w:t>інтерлейкіну</w:t>
+      </w:r>
+      <w:proofErr w:type="spellEnd"/>
+      <w:r>
+        <w:rPr>
+          <w:b/>
           <w:bCs/>
           <w:i/>
           <w:color w:val="FF0000"/>
@@ -2514,6 +3169,18 @@
           <w:szCs w:val="20"/>
           <w:lang w:val="uk-UA"/>
         </w:rPr>
+        <w:t xml:space="preserve"> 1, </w:t>
+      </w:r>
+      <w:r>
+        <w:rPr>
+          <w:bCs/>
+          <w:i/>
+          <w:color w:val="FF0000"/>
+          <w:kern w:val="24"/>
+          <w:sz w:val="20"/>
+          <w:szCs w:val="20"/>
+          <w:lang w:val="uk-UA"/>
+        </w:rPr>
         <w:t>який впливає</w:t>
       </w:r>
       <w:r>
@@ -2525,7 +3192,31 @@
           <w:szCs w:val="20"/>
           <w:lang w:val="uk-UA"/>
         </w:rPr>
-        <w:t xml:space="preserve"> на центр терморегуляції шляхом зв’язування із специфічними рецепторами гіпоталамічних нейронів «установочної точки» що активує </w:t>
+        <w:t xml:space="preserve"> на центр терморегуляції шляхом зв’язування із специфічними рецепторами </w:t>
+      </w:r>
+      <w:proofErr w:type="spellStart"/>
+      <w:r>
+        <w:rPr>
+          <w:i/>
+          <w:color w:val="FF0000"/>
+          <w:kern w:val="24"/>
+          <w:sz w:val="20"/>
+          <w:szCs w:val="20"/>
+          <w:lang w:val="uk-UA"/>
+        </w:rPr>
+        <w:t>гіпоталамічних</w:t>
+      </w:r>
+      <w:proofErr w:type="spellEnd"/>
+      <w:r>
+        <w:rPr>
+          <w:i/>
+          <w:color w:val="FF0000"/>
+          <w:kern w:val="24"/>
+          <w:sz w:val="20"/>
+          <w:szCs w:val="20"/>
+          <w:lang w:val="uk-UA"/>
+        </w:rPr>
+        <w:t xml:space="preserve"> нейронів «установочної точки» що активує </w:t>
       </w:r>
       <w:r>
         <w:rPr>
@@ -2590,6 +3281,7 @@
         </w:rPr>
         <w:t xml:space="preserve"> подальший синтез </w:t>
       </w:r>
+      <w:proofErr w:type="spellStart"/>
       <w:r>
         <w:rPr>
           <w:b/>
@@ -2601,10 +3293,13 @@
           <w:szCs w:val="20"/>
           <w:lang w:val="uk-UA"/>
         </w:rPr>
-        <w:t>простагландинів групи Е.</w:t>
-      </w:r>
-      <w:r>
-        <w:rPr>
+        <w:t>простагландинів</w:t>
+      </w:r>
+      <w:proofErr w:type="spellEnd"/>
+      <w:r>
+        <w:rPr>
+          <w:b/>
+          <w:bCs/>
           <w:i/>
           <w:color w:val="FF0000"/>
           <w:kern w:val="24"/>
@@ -2612,7 +3307,66 @@
           <w:szCs w:val="20"/>
           <w:lang w:val="uk-UA"/>
         </w:rPr>
-        <w:t xml:space="preserve"> ПГЕ блокують імпульсацію від нейронів «термостату» к нейронам «установочної точки», що, у свою чергу, призводе до активації центру теплопродукції і гальмуванню центру тепловіддачі. </w:t>
+        <w:t xml:space="preserve"> групи Е.</w:t>
+      </w:r>
+      <w:r>
+        <w:rPr>
+          <w:i/>
+          <w:color w:val="FF0000"/>
+          <w:kern w:val="24"/>
+          <w:sz w:val="20"/>
+          <w:szCs w:val="20"/>
+          <w:lang w:val="uk-UA"/>
+        </w:rPr>
+        <w:t xml:space="preserve"> ПГЕ блокують </w:t>
+      </w:r>
+      <w:proofErr w:type="spellStart"/>
+      <w:r>
+        <w:rPr>
+          <w:i/>
+          <w:color w:val="FF0000"/>
+          <w:kern w:val="24"/>
+          <w:sz w:val="20"/>
+          <w:szCs w:val="20"/>
+          <w:lang w:val="uk-UA"/>
+        </w:rPr>
+        <w:t>імпульсацію</w:t>
+      </w:r>
+      <w:proofErr w:type="spellEnd"/>
+      <w:r>
+        <w:rPr>
+          <w:i/>
+          <w:color w:val="FF0000"/>
+          <w:kern w:val="24"/>
+          <w:sz w:val="20"/>
+          <w:szCs w:val="20"/>
+          <w:lang w:val="uk-UA"/>
+        </w:rPr>
+        <w:t xml:space="preserve"> від нейронів «термостату» к нейронам «установочної точки», що, у свою чергу, </w:t>
+      </w:r>
+      <w:proofErr w:type="spellStart"/>
+      <w:r>
+        <w:rPr>
+          <w:i/>
+          <w:color w:val="FF0000"/>
+          <w:kern w:val="24"/>
+          <w:sz w:val="20"/>
+          <w:szCs w:val="20"/>
+          <w:lang w:val="uk-UA"/>
+        </w:rPr>
+        <w:t>призводе</w:t>
+      </w:r>
+      <w:proofErr w:type="spellEnd"/>
+      <w:r>
+        <w:rPr>
+          <w:i/>
+          <w:color w:val="FF0000"/>
+          <w:kern w:val="24"/>
+          <w:sz w:val="20"/>
+          <w:szCs w:val="20"/>
+          <w:lang w:val="uk-UA"/>
+        </w:rPr>
+        <w:t xml:space="preserve"> до активації центру теплопродукції і гальмуванню центру тепловіддачі. </w:t>
       </w:r>
     </w:p>
     <w:p>
@@ -2638,7 +3392,103 @@
           <w:szCs w:val="20"/>
           <w:lang w:val="uk-UA"/>
         </w:rPr>
-        <w:t>Внаслідок блокади синтезу простагландинів фармакологічні препарати, які інгібують циклооксігеназу (проміжний фермент синтезу простагландинів), мають жарознижуючий ефект (ацетилсаліцилова кислота, індометацин).</w:t>
+        <w:t xml:space="preserve">Внаслідок блокади синтезу </w:t>
+      </w:r>
+      <w:proofErr w:type="spellStart"/>
+      <w:r>
+        <w:rPr>
+          <w:i/>
+          <w:color w:val="FF0000"/>
+          <w:kern w:val="24"/>
+          <w:sz w:val="20"/>
+          <w:szCs w:val="20"/>
+          <w:lang w:val="uk-UA"/>
+        </w:rPr>
+        <w:t>простагландинів</w:t>
+      </w:r>
+      <w:proofErr w:type="spellEnd"/>
+      <w:r>
+        <w:rPr>
+          <w:i/>
+          <w:color w:val="FF0000"/>
+          <w:kern w:val="24"/>
+          <w:sz w:val="20"/>
+          <w:szCs w:val="20"/>
+          <w:lang w:val="uk-UA"/>
+        </w:rPr>
+        <w:t xml:space="preserve"> фармакологічні препарати, які інгібують </w:t>
+      </w:r>
+      <w:proofErr w:type="spellStart"/>
+      <w:r>
+        <w:rPr>
+          <w:i/>
+          <w:color w:val="FF0000"/>
+          <w:kern w:val="24"/>
+          <w:sz w:val="20"/>
+          <w:szCs w:val="20"/>
+          <w:lang w:val="uk-UA"/>
+        </w:rPr>
+        <w:t>циклооксігеназу</w:t>
+      </w:r>
+      <w:proofErr w:type="spellEnd"/>
+      <w:r>
+        <w:rPr>
+          <w:i/>
+          <w:color w:val="FF0000"/>
+          <w:kern w:val="24"/>
+          <w:sz w:val="20"/>
+          <w:szCs w:val="20"/>
+          <w:lang w:val="uk-UA"/>
+        </w:rPr>
+        <w:t xml:space="preserve"> (проміжний фермент синтезу </w:t>
+      </w:r>
+      <w:proofErr w:type="spellStart"/>
+      <w:r>
+        <w:rPr>
+          <w:i/>
+          <w:color w:val="FF0000"/>
+          <w:kern w:val="24"/>
+          <w:sz w:val="20"/>
+          <w:szCs w:val="20"/>
+          <w:lang w:val="uk-UA"/>
+        </w:rPr>
+        <w:t>простагландинів</w:t>
+      </w:r>
+      <w:proofErr w:type="spellEnd"/>
+      <w:r>
+        <w:rPr>
+          <w:i/>
+          <w:color w:val="FF0000"/>
+          <w:kern w:val="24"/>
+          <w:sz w:val="20"/>
+          <w:szCs w:val="20"/>
+          <w:lang w:val="uk-UA"/>
+        </w:rPr>
+        <w:t xml:space="preserve">), мають жарознижуючий ефект (ацетилсаліцилова кислота, </w:t>
+      </w:r>
+      <w:proofErr w:type="spellStart"/>
+      <w:r>
+        <w:rPr>
+          <w:i/>
+          <w:color w:val="FF0000"/>
+          <w:kern w:val="24"/>
+          <w:sz w:val="20"/>
+          <w:szCs w:val="20"/>
+          <w:lang w:val="uk-UA"/>
+        </w:rPr>
+        <w:t>індометацин</w:t>
+      </w:r>
+      <w:proofErr w:type="spellEnd"/>
+      <w:r>
+        <w:rPr>
+          <w:i/>
+          <w:color w:val="FF0000"/>
+          <w:kern w:val="24"/>
+          <w:sz w:val="20"/>
+          <w:szCs w:val="20"/>
+          <w:lang w:val="uk-UA"/>
+        </w:rPr>
+        <w:t>).</w:t>
       </w:r>
     </w:p>
     <w:p>
@@ -2655,6 +3505,7 @@
           <w:lang w:val="uk-UA"/>
         </w:rPr>
       </w:pPr>
+      <w:proofErr w:type="spellStart"/>
       <w:r>
         <w:rPr>
           <w:i/>
@@ -2664,8 +3515,9 @@
           <w:szCs w:val="20"/>
           <w:lang w:val="uk-UA"/>
         </w:rPr>
-        <w:t>Глюкокортикоїди, які пригнічують активність фосфоліпази А</w:t>
-      </w:r>
+        <w:t>Глюкокортикоїди</w:t>
+      </w:r>
+      <w:proofErr w:type="spellEnd"/>
       <w:r>
         <w:rPr>
           <w:i/>
@@ -2673,6 +3525,17 @@
           <w:kern w:val="24"/>
           <w:sz w:val="20"/>
           <w:szCs w:val="20"/>
+          <w:lang w:val="uk-UA"/>
+        </w:rPr>
+        <w:t>, які пригнічують активність фосфоліпази А</w:t>
+      </w:r>
+      <w:r>
+        <w:rPr>
+          <w:i/>
+          <w:color w:val="FF0000"/>
+          <w:kern w:val="24"/>
+          <w:sz w:val="20"/>
+          <w:szCs w:val="20"/>
           <w:vertAlign w:val="subscript"/>
           <w:lang w:val="uk-UA"/>
         </w:rPr>
@@ -2687,7 +3550,55 @@
           <w:szCs w:val="20"/>
           <w:lang w:val="uk-UA"/>
         </w:rPr>
-        <w:t xml:space="preserve"> через ліпокортиновий механізм, також зменшують утворення простагландинів й гальмують розвиток гарячки.</w:t>
+        <w:t xml:space="preserve"> через </w:t>
+      </w:r>
+      <w:proofErr w:type="spellStart"/>
+      <w:r>
+        <w:rPr>
+          <w:i/>
+          <w:color w:val="FF0000"/>
+          <w:kern w:val="24"/>
+          <w:sz w:val="20"/>
+          <w:szCs w:val="20"/>
+          <w:lang w:val="uk-UA"/>
+        </w:rPr>
+        <w:t>ліпокортиновий</w:t>
+      </w:r>
+      <w:proofErr w:type="spellEnd"/>
+      <w:r>
+        <w:rPr>
+          <w:i/>
+          <w:color w:val="FF0000"/>
+          <w:kern w:val="24"/>
+          <w:sz w:val="20"/>
+          <w:szCs w:val="20"/>
+          <w:lang w:val="uk-UA"/>
+        </w:rPr>
+        <w:t xml:space="preserve"> механізм, також зменшують утворення </w:t>
+      </w:r>
+      <w:proofErr w:type="spellStart"/>
+      <w:r>
+        <w:rPr>
+          <w:i/>
+          <w:color w:val="FF0000"/>
+          <w:kern w:val="24"/>
+          <w:sz w:val="20"/>
+          <w:szCs w:val="20"/>
+          <w:lang w:val="uk-UA"/>
+        </w:rPr>
+        <w:t>простагландинів</w:t>
+      </w:r>
+      <w:proofErr w:type="spellEnd"/>
+      <w:r>
+        <w:rPr>
+          <w:i/>
+          <w:color w:val="FF0000"/>
+          <w:kern w:val="24"/>
+          <w:sz w:val="20"/>
+          <w:szCs w:val="20"/>
+          <w:lang w:val="uk-UA"/>
+        </w:rPr>
+        <w:t xml:space="preserve"> й гальмують розвиток гарячки.</w:t>
       </w:r>
     </w:p>
     <w:p>
@@ -3163,13 +4074,23 @@
           <w:lang w:val="uk-UA"/>
         </w:rPr>
       </w:pPr>
-      <w:r>
-        <w:rPr>
-          <w:sz w:val="20"/>
-          <w:szCs w:val="20"/>
-          <w:lang w:val="uk-UA"/>
-        </w:rPr>
-        <w:t xml:space="preserve">Інсулінзалежний цукровий діабет: етіологія, патогенез, механізм порушень вуглеводного і жирового обміну. </w:t>
+      <w:proofErr w:type="spellStart"/>
+      <w:r>
+        <w:rPr>
+          <w:sz w:val="20"/>
+          <w:szCs w:val="20"/>
+          <w:lang w:val="uk-UA"/>
+        </w:rPr>
+        <w:t>Інсулінзалежний</w:t>
+      </w:r>
+      <w:proofErr w:type="spellEnd"/>
+      <w:r>
+        <w:rPr>
+          <w:sz w:val="20"/>
+          <w:szCs w:val="20"/>
+          <w:lang w:val="uk-UA"/>
+        </w:rPr>
+        <w:t xml:space="preserve"> цукровий діабет: етіологія, патогенез, механізм порушень вуглеводного і жирового обміну. </w:t>
       </w:r>
     </w:p>
     <w:p>
@@ -3254,6 +4175,7 @@
         </w:rPr>
         <w:t xml:space="preserve">4, </w:t>
       </w:r>
+      <w:proofErr w:type="spellStart"/>
       <w:r>
         <w:rPr>
           <w:i/>
@@ -3264,16 +4186,238 @@
         </w:rPr>
         <w:t>DRw</w:t>
       </w:r>
-      <w:r>
-        <w:rPr>
-          <w:i/>
-          <w:color w:val="FF0000"/>
-          <w:sz w:val="20"/>
-          <w:szCs w:val="20"/>
-          <w:lang w:val="uk-UA"/>
-        </w:rPr>
-        <w:t xml:space="preserve">4 та ін.), вірусна інфекція (Коксакі В4, краснуха, епідемічний паротит) призводять до розвитку аутоімунного інсуліта – пошкодженню бета-клітин та їх загибелі, внаслідок чого знижується синтез інсуліну (абсолютна інсулярна недостатність). При цьому порушується вуглеводний, білковий та жировий обміни. При гіперглікемії вище 10 ммоль/л відбувається глюкозурія внаслідок перевищення «ниркового порогу», осмотичний діурез і поліурія (до 5-7 л/добу), зневоднення і спрага (полідипсія). При гіперглікемії вище 30 ммоль/л – гіперосмолярна дегідратація (збільшення осмотичного тиску крові і, внаслідок цього, дегідратація тканин, особливо мозку), що є причиною гіперосмолярної коми. Зростає швидкість неферментативного глікозилювання білків (деформація і гемоліз еритроцитів, порушення гемостазу, підвищення проникності судинної стінки – полінейро- і ретинопатії, помутніння кришталика); інтенсифікується перекисне окислення ліпідів (ПОЛ), в клітинах активується поліоловий шлях, наслідком чого є внутрішньоклітинні набряки. Порушення жирового обміну проявляється гіперліпацідемією внаслідок активації ліполізу і гальмування липогенезу, збільшенням вмісту в крові вільних жирних кислот (ВЖК); кетозом (гіперкетонемія і кетонурія); гіпер- та дисліпопротеїнемією (збільшення вмісту в крові ліпопротеїдів дуже низької щільності); жировою інфільтрацією печінки з відкладення надлишку тригліцеридів в печінкових клітинах; </w:t>
-      </w:r>
+      <w:proofErr w:type="spellEnd"/>
+      <w:r>
+        <w:rPr>
+          <w:i/>
+          <w:color w:val="FF0000"/>
+          <w:sz w:val="20"/>
+          <w:szCs w:val="20"/>
+          <w:lang w:val="uk-UA"/>
+        </w:rPr>
+        <w:t>4 та ін.), вірусна інфекція (</w:t>
+      </w:r>
+      <w:proofErr w:type="spellStart"/>
+      <w:r>
+        <w:rPr>
+          <w:i/>
+          <w:color w:val="FF0000"/>
+          <w:sz w:val="20"/>
+          <w:szCs w:val="20"/>
+          <w:lang w:val="uk-UA"/>
+        </w:rPr>
+        <w:t>Коксакі</w:t>
+      </w:r>
+      <w:proofErr w:type="spellEnd"/>
+      <w:r>
+        <w:rPr>
+          <w:i/>
+          <w:color w:val="FF0000"/>
+          <w:sz w:val="20"/>
+          <w:szCs w:val="20"/>
+          <w:lang w:val="uk-UA"/>
+        </w:rPr>
+        <w:t xml:space="preserve"> В4, краснуха, епідемічний паротит) призводять до розвитку </w:t>
+      </w:r>
+      <w:proofErr w:type="spellStart"/>
+      <w:r>
+        <w:rPr>
+          <w:i/>
+          <w:color w:val="FF0000"/>
+          <w:sz w:val="20"/>
+          <w:szCs w:val="20"/>
+          <w:lang w:val="uk-UA"/>
+        </w:rPr>
+        <w:t>аутоімунного</w:t>
+      </w:r>
+      <w:proofErr w:type="spellEnd"/>
+      <w:r>
+        <w:rPr>
+          <w:i/>
+          <w:color w:val="FF0000"/>
+          <w:sz w:val="20"/>
+          <w:szCs w:val="20"/>
+          <w:lang w:val="uk-UA"/>
+        </w:rPr>
+        <w:t xml:space="preserve"> </w:t>
+      </w:r>
+      <w:proofErr w:type="spellStart"/>
+      <w:r>
+        <w:rPr>
+          <w:i/>
+          <w:color w:val="FF0000"/>
+          <w:sz w:val="20"/>
+          <w:szCs w:val="20"/>
+          <w:lang w:val="uk-UA"/>
+        </w:rPr>
+        <w:t>інсуліта</w:t>
+      </w:r>
+      <w:proofErr w:type="spellEnd"/>
+      <w:r>
+        <w:rPr>
+          <w:i/>
+          <w:color w:val="FF0000"/>
+          <w:sz w:val="20"/>
+          <w:szCs w:val="20"/>
+          <w:lang w:val="uk-UA"/>
+        </w:rPr>
+        <w:t xml:space="preserve"> – пошкодженню бета-клітин та їх загибелі, внаслідок чого знижується синтез інсуліну (абсолютна </w:t>
+      </w:r>
+      <w:proofErr w:type="spellStart"/>
+      <w:r>
+        <w:rPr>
+          <w:i/>
+          <w:color w:val="FF0000"/>
+          <w:sz w:val="20"/>
+          <w:szCs w:val="20"/>
+          <w:lang w:val="uk-UA"/>
+        </w:rPr>
+        <w:t>інсулярна</w:t>
+      </w:r>
+      <w:proofErr w:type="spellEnd"/>
+      <w:r>
+        <w:rPr>
+          <w:i/>
+          <w:color w:val="FF0000"/>
+          <w:sz w:val="20"/>
+          <w:szCs w:val="20"/>
+          <w:lang w:val="uk-UA"/>
+        </w:rPr>
+        <w:t xml:space="preserve"> недостатність). При цьому порушується вуглеводний, білковий та жировий обміни. При гіперглікемії вище 10 ммоль/л відбувається глюкозурія внаслідок перевищення «ниркового порогу», осмотичний діурез і поліурія (до 5-7 л/добу), зневоднення і спрага (</w:t>
+      </w:r>
+      <w:proofErr w:type="spellStart"/>
+      <w:r>
+        <w:rPr>
+          <w:i/>
+          <w:color w:val="FF0000"/>
+          <w:sz w:val="20"/>
+          <w:szCs w:val="20"/>
+          <w:lang w:val="uk-UA"/>
+        </w:rPr>
+        <w:t>полідипсія</w:t>
+      </w:r>
+      <w:proofErr w:type="spellEnd"/>
+      <w:r>
+        <w:rPr>
+          <w:i/>
+          <w:color w:val="FF0000"/>
+          <w:sz w:val="20"/>
+          <w:szCs w:val="20"/>
+          <w:lang w:val="uk-UA"/>
+        </w:rPr>
+        <w:t xml:space="preserve">). При гіперглікемії вище 30 ммоль/л – </w:t>
+      </w:r>
+      <w:proofErr w:type="spellStart"/>
+      <w:r>
+        <w:rPr>
+          <w:i/>
+          <w:color w:val="FF0000"/>
+          <w:sz w:val="20"/>
+          <w:szCs w:val="20"/>
+          <w:lang w:val="uk-UA"/>
+        </w:rPr>
+        <w:t>гіперосмолярна</w:t>
+      </w:r>
+      <w:proofErr w:type="spellEnd"/>
+      <w:r>
+        <w:rPr>
+          <w:i/>
+          <w:color w:val="FF0000"/>
+          <w:sz w:val="20"/>
+          <w:szCs w:val="20"/>
+          <w:lang w:val="uk-UA"/>
+        </w:rPr>
+        <w:t xml:space="preserve"> дегідратація (збільшення осмотичного тиску крові і, внаслідок цього, дегідратація тканин, особливо мозку), що є причиною </w:t>
+      </w:r>
+      <w:proofErr w:type="spellStart"/>
+      <w:r>
+        <w:rPr>
+          <w:i/>
+          <w:color w:val="FF0000"/>
+          <w:sz w:val="20"/>
+          <w:szCs w:val="20"/>
+          <w:lang w:val="uk-UA"/>
+        </w:rPr>
+        <w:t>гіперосмолярної</w:t>
+      </w:r>
+      <w:proofErr w:type="spellEnd"/>
+      <w:r>
+        <w:rPr>
+          <w:i/>
+          <w:color w:val="FF0000"/>
+          <w:sz w:val="20"/>
+          <w:szCs w:val="20"/>
+          <w:lang w:val="uk-UA"/>
+        </w:rPr>
+        <w:t xml:space="preserve"> коми. Зростає швидкість неферментативного </w:t>
+      </w:r>
+      <w:proofErr w:type="spellStart"/>
+      <w:r>
+        <w:rPr>
+          <w:i/>
+          <w:color w:val="FF0000"/>
+          <w:sz w:val="20"/>
+          <w:szCs w:val="20"/>
+          <w:lang w:val="uk-UA"/>
+        </w:rPr>
+        <w:t>глікозилювання</w:t>
+      </w:r>
+      <w:proofErr w:type="spellEnd"/>
+      <w:r>
+        <w:rPr>
+          <w:i/>
+          <w:color w:val="FF0000"/>
+          <w:sz w:val="20"/>
+          <w:szCs w:val="20"/>
+          <w:lang w:val="uk-UA"/>
+        </w:rPr>
+        <w:t xml:space="preserve"> білків (деформація і гемоліз еритроцитів, порушення гемостазу, підвищення проникності судинної стінки – </w:t>
+      </w:r>
+      <w:proofErr w:type="spellStart"/>
+      <w:r>
+        <w:rPr>
+          <w:i/>
+          <w:color w:val="FF0000"/>
+          <w:sz w:val="20"/>
+          <w:szCs w:val="20"/>
+          <w:lang w:val="uk-UA"/>
+        </w:rPr>
+        <w:t>полінейро</w:t>
+      </w:r>
+      <w:proofErr w:type="spellEnd"/>
+      <w:r>
+        <w:rPr>
+          <w:i/>
+          <w:color w:val="FF0000"/>
+          <w:sz w:val="20"/>
+          <w:szCs w:val="20"/>
+          <w:lang w:val="uk-UA"/>
+        </w:rPr>
+        <w:t xml:space="preserve">- і ретинопатії, помутніння кришталика); інтенсифікується перекисне окислення ліпідів (ПОЛ), в клітинах активується </w:t>
+      </w:r>
+      <w:proofErr w:type="spellStart"/>
+      <w:r>
+        <w:rPr>
+          <w:i/>
+          <w:color w:val="FF0000"/>
+          <w:sz w:val="20"/>
+          <w:szCs w:val="20"/>
+          <w:lang w:val="uk-UA"/>
+        </w:rPr>
+        <w:t>поліоловий</w:t>
+      </w:r>
+      <w:proofErr w:type="spellEnd"/>
+      <w:r>
+        <w:rPr>
+          <w:i/>
+          <w:color w:val="FF0000"/>
+          <w:sz w:val="20"/>
+          <w:szCs w:val="20"/>
+          <w:lang w:val="uk-UA"/>
+        </w:rPr>
+        <w:t xml:space="preserve"> шлях, наслідком чого є внутрішньоклітинні набряки. Порушення жирового обміну проявляється </w:t>
+      </w:r>
+      <w:proofErr w:type="spellStart"/>
       <w:r>
         <w:rPr>
           <w:i/>
@@ -3283,7 +4427,238 @@
           <w:lang w:val="uk-UA"/>
         </w:rPr>
         <w:lastRenderedPageBreak/>
-        <w:t>схудненням внаслідок гальмування липогенезу при відсутності інсуліну і пригнічення реакції гліколізу, що необхідно для перетворення ВЖК плазми крові в тригліцериди; атеросклерозом.</w:t>
+        <w:t>гіперліпацідемією</w:t>
+      </w:r>
+      <w:proofErr w:type="spellEnd"/>
+      <w:r>
+        <w:rPr>
+          <w:i/>
+          <w:color w:val="FF0000"/>
+          <w:sz w:val="20"/>
+          <w:szCs w:val="20"/>
+          <w:lang w:val="uk-UA"/>
+        </w:rPr>
+        <w:t xml:space="preserve"> внаслідок активації </w:t>
+      </w:r>
+      <w:proofErr w:type="spellStart"/>
+      <w:r>
+        <w:rPr>
+          <w:i/>
+          <w:color w:val="FF0000"/>
+          <w:sz w:val="20"/>
+          <w:szCs w:val="20"/>
+          <w:lang w:val="uk-UA"/>
+        </w:rPr>
+        <w:t>ліполізу</w:t>
+      </w:r>
+      <w:proofErr w:type="spellEnd"/>
+      <w:r>
+        <w:rPr>
+          <w:i/>
+          <w:color w:val="FF0000"/>
+          <w:sz w:val="20"/>
+          <w:szCs w:val="20"/>
+          <w:lang w:val="uk-UA"/>
+        </w:rPr>
+        <w:t xml:space="preserve"> і гальмування </w:t>
+      </w:r>
+      <w:proofErr w:type="spellStart"/>
+      <w:r>
+        <w:rPr>
+          <w:i/>
+          <w:color w:val="FF0000"/>
+          <w:sz w:val="20"/>
+          <w:szCs w:val="20"/>
+          <w:lang w:val="uk-UA"/>
+        </w:rPr>
+        <w:t>липогенезу</w:t>
+      </w:r>
+      <w:proofErr w:type="spellEnd"/>
+      <w:r>
+        <w:rPr>
+          <w:i/>
+          <w:color w:val="FF0000"/>
+          <w:sz w:val="20"/>
+          <w:szCs w:val="20"/>
+          <w:lang w:val="uk-UA"/>
+        </w:rPr>
+        <w:t xml:space="preserve">, збільшенням вмісту в крові вільних жирних кислот (ВЖК); </w:t>
+      </w:r>
+      <w:proofErr w:type="spellStart"/>
+      <w:r>
+        <w:rPr>
+          <w:i/>
+          <w:color w:val="FF0000"/>
+          <w:sz w:val="20"/>
+          <w:szCs w:val="20"/>
+          <w:lang w:val="uk-UA"/>
+        </w:rPr>
+        <w:t>кетозом</w:t>
+      </w:r>
+      <w:proofErr w:type="spellEnd"/>
+      <w:r>
+        <w:rPr>
+          <w:i/>
+          <w:color w:val="FF0000"/>
+          <w:sz w:val="20"/>
+          <w:szCs w:val="20"/>
+          <w:lang w:val="uk-UA"/>
+        </w:rPr>
+        <w:t xml:space="preserve"> (</w:t>
+      </w:r>
+      <w:proofErr w:type="spellStart"/>
+      <w:r>
+        <w:rPr>
+          <w:i/>
+          <w:color w:val="FF0000"/>
+          <w:sz w:val="20"/>
+          <w:szCs w:val="20"/>
+          <w:lang w:val="uk-UA"/>
+        </w:rPr>
+        <w:t>гіперкетонемія</w:t>
+      </w:r>
+      <w:proofErr w:type="spellEnd"/>
+      <w:r>
+        <w:rPr>
+          <w:i/>
+          <w:color w:val="FF0000"/>
+          <w:sz w:val="20"/>
+          <w:szCs w:val="20"/>
+          <w:lang w:val="uk-UA"/>
+        </w:rPr>
+        <w:t xml:space="preserve"> і </w:t>
+      </w:r>
+      <w:proofErr w:type="spellStart"/>
+      <w:r>
+        <w:rPr>
+          <w:i/>
+          <w:color w:val="FF0000"/>
+          <w:sz w:val="20"/>
+          <w:szCs w:val="20"/>
+          <w:lang w:val="uk-UA"/>
+        </w:rPr>
+        <w:t>кетонурія</w:t>
+      </w:r>
+      <w:proofErr w:type="spellEnd"/>
+      <w:r>
+        <w:rPr>
+          <w:i/>
+          <w:color w:val="FF0000"/>
+          <w:sz w:val="20"/>
+          <w:szCs w:val="20"/>
+          <w:lang w:val="uk-UA"/>
+        </w:rPr>
+        <w:t xml:space="preserve">); </w:t>
+      </w:r>
+      <w:proofErr w:type="spellStart"/>
+      <w:r>
+        <w:rPr>
+          <w:i/>
+          <w:color w:val="FF0000"/>
+          <w:sz w:val="20"/>
+          <w:szCs w:val="20"/>
+          <w:lang w:val="uk-UA"/>
+        </w:rPr>
+        <w:t>гіпер</w:t>
+      </w:r>
+      <w:proofErr w:type="spellEnd"/>
+      <w:r>
+        <w:rPr>
+          <w:i/>
+          <w:color w:val="FF0000"/>
+          <w:sz w:val="20"/>
+          <w:szCs w:val="20"/>
+          <w:lang w:val="uk-UA"/>
+        </w:rPr>
+        <w:t xml:space="preserve">- та </w:t>
+      </w:r>
+      <w:proofErr w:type="spellStart"/>
+      <w:r>
+        <w:rPr>
+          <w:i/>
+          <w:color w:val="FF0000"/>
+          <w:sz w:val="20"/>
+          <w:szCs w:val="20"/>
+          <w:lang w:val="uk-UA"/>
+        </w:rPr>
+        <w:t>дисліпопротеїнемією</w:t>
+      </w:r>
+      <w:proofErr w:type="spellEnd"/>
+      <w:r>
+        <w:rPr>
+          <w:i/>
+          <w:color w:val="FF0000"/>
+          <w:sz w:val="20"/>
+          <w:szCs w:val="20"/>
+          <w:lang w:val="uk-UA"/>
+        </w:rPr>
+        <w:t xml:space="preserve"> (збільшення вмісту в крові ліпопротеїдів дуже низької щільності); жировою інфільтрацією печінки з відкладення надлишку </w:t>
+      </w:r>
+      <w:proofErr w:type="spellStart"/>
+      <w:r>
+        <w:rPr>
+          <w:i/>
+          <w:color w:val="FF0000"/>
+          <w:sz w:val="20"/>
+          <w:szCs w:val="20"/>
+          <w:lang w:val="uk-UA"/>
+        </w:rPr>
+        <w:t>тригліцеридів</w:t>
+      </w:r>
+      <w:proofErr w:type="spellEnd"/>
+      <w:r>
+        <w:rPr>
+          <w:i/>
+          <w:color w:val="FF0000"/>
+          <w:sz w:val="20"/>
+          <w:szCs w:val="20"/>
+          <w:lang w:val="uk-UA"/>
+        </w:rPr>
+        <w:t xml:space="preserve"> в печінкових клітинах; схудненням внаслідок гальмування </w:t>
+      </w:r>
+      <w:proofErr w:type="spellStart"/>
+      <w:r>
+        <w:rPr>
+          <w:i/>
+          <w:color w:val="FF0000"/>
+          <w:sz w:val="20"/>
+          <w:szCs w:val="20"/>
+          <w:lang w:val="uk-UA"/>
+        </w:rPr>
+        <w:t>липогенезу</w:t>
+      </w:r>
+      <w:proofErr w:type="spellEnd"/>
+      <w:r>
+        <w:rPr>
+          <w:i/>
+          <w:color w:val="FF0000"/>
+          <w:sz w:val="20"/>
+          <w:szCs w:val="20"/>
+          <w:lang w:val="uk-UA"/>
+        </w:rPr>
+        <w:t xml:space="preserve"> при відсутності інсуліну і пригнічення реакції гліколізу, що необхідно для перетворення ВЖК плазми крові в </w:t>
+      </w:r>
+      <w:proofErr w:type="spellStart"/>
+      <w:r>
+        <w:rPr>
+          <w:i/>
+          <w:color w:val="FF0000"/>
+          <w:sz w:val="20"/>
+          <w:szCs w:val="20"/>
+          <w:lang w:val="uk-UA"/>
+        </w:rPr>
+        <w:t>тригліцериди</w:t>
+      </w:r>
+      <w:proofErr w:type="spellEnd"/>
+      <w:r>
+        <w:rPr>
+          <w:i/>
+          <w:color w:val="FF0000"/>
+          <w:sz w:val="20"/>
+          <w:szCs w:val="20"/>
+          <w:lang w:val="uk-UA"/>
+        </w:rPr>
+        <w:t>; атеросклерозом.</w:t>
       </w:r>
     </w:p>
     <w:p>
@@ -3327,7 +4702,29 @@
           <w:szCs w:val="20"/>
           <w:lang w:val="uk-UA"/>
         </w:rPr>
-        <w:t>ммоль/л) і глікованого гемоглобіну (7-7,5%), дієта з обмеженням легко засвоюваних вуглеводів і жирів (стіл № 9).</w:t>
+        <w:t xml:space="preserve">ммоль/л) і </w:t>
+      </w:r>
+      <w:proofErr w:type="spellStart"/>
+      <w:r>
+        <w:rPr>
+          <w:i/>
+          <w:color w:val="FF0000"/>
+          <w:sz w:val="20"/>
+          <w:szCs w:val="20"/>
+          <w:lang w:val="uk-UA"/>
+        </w:rPr>
+        <w:t>глікованого</w:t>
+      </w:r>
+      <w:proofErr w:type="spellEnd"/>
+      <w:r>
+        <w:rPr>
+          <w:i/>
+          <w:color w:val="FF0000"/>
+          <w:sz w:val="20"/>
+          <w:szCs w:val="20"/>
+          <w:lang w:val="uk-UA"/>
+        </w:rPr>
+        <w:t xml:space="preserve"> гемоглобіну (7-7,5%), дієта з обмеженням легко засвоюваних вуглеводів і жирів (стіл № 9).</w:t>
       </w:r>
     </w:p>
     <w:p>
@@ -3377,7 +4774,31 @@
           <w:u w:val="single"/>
           <w:lang w:val="uk-UA"/>
         </w:rPr>
-        <w:t>Білет 1, стор. 3</w:t>
+        <w:t xml:space="preserve">Білет 1, </w:t>
+      </w:r>
+      <w:proofErr w:type="spellStart"/>
+      <w:r>
+        <w:rPr>
+          <w:b/>
+          <w:i/>
+          <w:sz w:val="20"/>
+          <w:szCs w:val="20"/>
+          <w:u w:val="single"/>
+          <w:lang w:val="uk-UA"/>
+        </w:rPr>
+        <w:t>стор</w:t>
+      </w:r>
+      <w:proofErr w:type="spellEnd"/>
+      <w:r>
+        <w:rPr>
+          <w:b/>
+          <w:i/>
+          <w:sz w:val="20"/>
+          <w:szCs w:val="20"/>
+          <w:u w:val="single"/>
+          <w:lang w:val="uk-UA"/>
+        </w:rPr>
+        <w:t>. 3</w:t>
       </w:r>
     </w:p>
     <w:p>
@@ -3667,15 +5088,27 @@
           <w:lang w:val="uk-UA"/>
         </w:rPr>
       </w:pPr>
-      <w:r>
-        <w:rPr>
-          <w:i/>
-          <w:color w:val="FF0000"/>
-          <w:sz w:val="20"/>
-          <w:szCs w:val="20"/>
-          <w:lang w:val="uk-UA"/>
-        </w:rPr>
-        <w:t>Канальцева реабсорбція</w:t>
+      <w:proofErr w:type="spellStart"/>
+      <w:r>
+        <w:rPr>
+          <w:i/>
+          <w:color w:val="FF0000"/>
+          <w:sz w:val="20"/>
+          <w:szCs w:val="20"/>
+          <w:lang w:val="uk-UA"/>
+        </w:rPr>
+        <w:t>Канальцева</w:t>
+      </w:r>
+      <w:proofErr w:type="spellEnd"/>
+      <w:r>
+        <w:rPr>
+          <w:i/>
+          <w:color w:val="FF0000"/>
+          <w:sz w:val="20"/>
+          <w:szCs w:val="20"/>
+          <w:lang w:val="uk-UA"/>
+        </w:rPr>
+        <w:t xml:space="preserve"> реабсорбція</w:t>
       </w:r>
     </w:p>
     <w:p>
@@ -3738,7 +5171,51 @@
           <w:szCs w:val="20"/>
           <w:lang w:val="uk-UA"/>
         </w:rPr>
-        <w:t xml:space="preserve">Спадкова недостатність або блокада флоридзином натрійглюкозного переносника, блокади </w:t>
+        <w:t xml:space="preserve">Спадкова недостатність або блокада </w:t>
+      </w:r>
+      <w:proofErr w:type="spellStart"/>
+      <w:r>
+        <w:rPr>
+          <w:i/>
+          <w:color w:val="FF0000"/>
+          <w:sz w:val="20"/>
+          <w:szCs w:val="20"/>
+          <w:lang w:val="uk-UA"/>
+        </w:rPr>
+        <w:t>флоридзином</w:t>
+      </w:r>
+      <w:proofErr w:type="spellEnd"/>
+      <w:r>
+        <w:rPr>
+          <w:i/>
+          <w:color w:val="FF0000"/>
+          <w:sz w:val="20"/>
+          <w:szCs w:val="20"/>
+          <w:lang w:val="uk-UA"/>
+        </w:rPr>
+        <w:t xml:space="preserve"> </w:t>
+      </w:r>
+      <w:proofErr w:type="spellStart"/>
+      <w:r>
+        <w:rPr>
+          <w:i/>
+          <w:color w:val="FF0000"/>
+          <w:sz w:val="20"/>
+          <w:szCs w:val="20"/>
+          <w:lang w:val="uk-UA"/>
+        </w:rPr>
+        <w:t>натрійглюкозного</w:t>
+      </w:r>
+      <w:proofErr w:type="spellEnd"/>
+      <w:r>
+        <w:rPr>
+          <w:i/>
+          <w:color w:val="FF0000"/>
+          <w:sz w:val="20"/>
+          <w:szCs w:val="20"/>
+          <w:lang w:val="uk-UA"/>
+        </w:rPr>
+        <w:t xml:space="preserve"> переносника, блокади </w:t>
       </w:r>
       <w:r>
         <w:rPr>
@@ -3798,15 +5275,71 @@
         </w:rPr>
         <w:t>-</w:t>
       </w:r>
-      <w:r>
-        <w:rPr>
-          <w:i/>
-          <w:color w:val="FF0000"/>
-          <w:sz w:val="20"/>
-          <w:szCs w:val="20"/>
-          <w:lang w:val="uk-UA"/>
-        </w:rPr>
-        <w:t>АТФази уабаїном чи порушення утворення в нефроцитах АТФ</w:t>
+      <w:proofErr w:type="spellStart"/>
+      <w:r>
+        <w:rPr>
+          <w:i/>
+          <w:color w:val="FF0000"/>
+          <w:sz w:val="20"/>
+          <w:szCs w:val="20"/>
+          <w:lang w:val="uk-UA"/>
+        </w:rPr>
+        <w:t>АТФази</w:t>
+      </w:r>
+      <w:proofErr w:type="spellEnd"/>
+      <w:r>
+        <w:rPr>
+          <w:i/>
+          <w:color w:val="FF0000"/>
+          <w:sz w:val="20"/>
+          <w:szCs w:val="20"/>
+          <w:lang w:val="uk-UA"/>
+        </w:rPr>
+        <w:t xml:space="preserve"> </w:t>
+      </w:r>
+      <w:proofErr w:type="spellStart"/>
+      <w:r>
+        <w:rPr>
+          <w:i/>
+          <w:color w:val="FF0000"/>
+          <w:sz w:val="20"/>
+          <w:szCs w:val="20"/>
+          <w:lang w:val="uk-UA"/>
+        </w:rPr>
+        <w:t>уабаїном</w:t>
+      </w:r>
+      <w:proofErr w:type="spellEnd"/>
+      <w:r>
+        <w:rPr>
+          <w:i/>
+          <w:color w:val="FF0000"/>
+          <w:sz w:val="20"/>
+          <w:szCs w:val="20"/>
+          <w:lang w:val="uk-UA"/>
+        </w:rPr>
+        <w:t xml:space="preserve"> чи порушення утворення в </w:t>
+      </w:r>
+      <w:proofErr w:type="spellStart"/>
+      <w:r>
+        <w:rPr>
+          <w:i/>
+          <w:color w:val="FF0000"/>
+          <w:sz w:val="20"/>
+          <w:szCs w:val="20"/>
+          <w:lang w:val="uk-UA"/>
+        </w:rPr>
+        <w:t>нефроцитах</w:t>
+      </w:r>
+      <w:proofErr w:type="spellEnd"/>
+      <w:r>
+        <w:rPr>
+          <w:i/>
+          <w:color w:val="FF0000"/>
+          <w:sz w:val="20"/>
+          <w:szCs w:val="20"/>
+          <w:lang w:val="uk-UA"/>
+        </w:rPr>
+        <w:t xml:space="preserve"> АТФ</w:t>
       </w:r>
     </w:p>
     <w:p>
@@ -3864,7 +5397,61 @@
           <w:szCs w:val="20"/>
           <w:lang w:val="uk-UA"/>
         </w:rPr>
-        <w:t xml:space="preserve">52-річного чоловіка доставлено до стаціонару зі скаргами на загрудинний біль з іррадіацією в ліве плече та задишку. Об’єктивно: хворий збуджений, ЧСС – 100 уд./хв., АТ – 150/90 мм рт. ст. На ЕКГ: елевація сегмента </w:t>
+        <w:t xml:space="preserve">52-річного чоловіка доставлено до стаціонару зі скаргами на </w:t>
+      </w:r>
+      <w:proofErr w:type="spellStart"/>
+      <w:r>
+        <w:rPr>
+          <w:sz w:val="20"/>
+          <w:szCs w:val="20"/>
+          <w:lang w:val="uk-UA"/>
+        </w:rPr>
+        <w:t>загрудинний</w:t>
+      </w:r>
+      <w:proofErr w:type="spellEnd"/>
+      <w:r>
+        <w:rPr>
+          <w:sz w:val="20"/>
+          <w:szCs w:val="20"/>
+          <w:lang w:val="uk-UA"/>
+        </w:rPr>
+        <w:t xml:space="preserve"> біль з іррадіацією в ліве плече та задишку. Об’єктивно: хворий збуджений, ЧСС – 100 </w:t>
+      </w:r>
+      <w:proofErr w:type="spellStart"/>
+      <w:r>
+        <w:rPr>
+          <w:sz w:val="20"/>
+          <w:szCs w:val="20"/>
+          <w:lang w:val="uk-UA"/>
+        </w:rPr>
+        <w:t>уд</w:t>
+      </w:r>
+      <w:proofErr w:type="spellEnd"/>
+      <w:r>
+        <w:rPr>
+          <w:sz w:val="20"/>
+          <w:szCs w:val="20"/>
+          <w:lang w:val="uk-UA"/>
+        </w:rPr>
+        <w:t xml:space="preserve">./хв., АТ – 150/90 мм </w:t>
+      </w:r>
+      <w:proofErr w:type="spellStart"/>
+      <w:r>
+        <w:rPr>
+          <w:sz w:val="20"/>
+          <w:szCs w:val="20"/>
+          <w:lang w:val="uk-UA"/>
+        </w:rPr>
+        <w:t>рт</w:t>
+      </w:r>
+      <w:proofErr w:type="spellEnd"/>
+      <w:r>
+        <w:rPr>
+          <w:sz w:val="20"/>
+          <w:szCs w:val="20"/>
+          <w:lang w:val="uk-UA"/>
+        </w:rPr>
+        <w:t xml:space="preserve">. ст. На ЕКГ: елевація сегмента </w:t>
       </w:r>
       <w:r>
         <w:rPr>
@@ -3928,7 +5515,61 @@
           <w:szCs w:val="20"/>
           <w:lang w:val="uk-UA"/>
         </w:rPr>
-        <w:t xml:space="preserve"> відведеннях. Пацієнту призначено оксигенотерапію, аспірин та нітрогліцерин. Але вже за кілька годин після шпиталізації стан пацієнта погіршився: хворий збуджений, знаходиться в положенні сидячи; шкіра бліда, волога; кінцівки холодні, ціанотичні; температура – 37,7</w:t>
+        <w:t xml:space="preserve"> </w:t>
+      </w:r>
+      <w:proofErr w:type="spellStart"/>
+      <w:r>
+        <w:rPr>
+          <w:sz w:val="20"/>
+          <w:szCs w:val="20"/>
+          <w:lang w:val="uk-UA"/>
+        </w:rPr>
+        <w:t>відведеннях</w:t>
+      </w:r>
+      <w:proofErr w:type="spellEnd"/>
+      <w:r>
+        <w:rPr>
+          <w:sz w:val="20"/>
+          <w:szCs w:val="20"/>
+          <w:lang w:val="uk-UA"/>
+        </w:rPr>
+        <w:t xml:space="preserve">. Пацієнту призначено оксигенотерапію, аспірин та нітрогліцерин. Але вже за кілька годин після </w:t>
+      </w:r>
+      <w:proofErr w:type="spellStart"/>
+      <w:r>
+        <w:rPr>
+          <w:sz w:val="20"/>
+          <w:szCs w:val="20"/>
+          <w:lang w:val="uk-UA"/>
+        </w:rPr>
+        <w:t>шпиталізації</w:t>
+      </w:r>
+      <w:proofErr w:type="spellEnd"/>
+      <w:r>
+        <w:rPr>
+          <w:sz w:val="20"/>
+          <w:szCs w:val="20"/>
+          <w:lang w:val="uk-UA"/>
+        </w:rPr>
+        <w:t xml:space="preserve"> стан пацієнта погіршився: хворий збуджений, знаходиться в положенні сидячи; шкіра бліда, волога; кінцівки холодні, </w:t>
+      </w:r>
+      <w:proofErr w:type="spellStart"/>
+      <w:r>
+        <w:rPr>
+          <w:sz w:val="20"/>
+          <w:szCs w:val="20"/>
+          <w:lang w:val="uk-UA"/>
+        </w:rPr>
+        <w:t>ціанотичні</w:t>
+      </w:r>
+      <w:proofErr w:type="spellEnd"/>
+      <w:r>
+        <w:rPr>
+          <w:sz w:val="20"/>
+          <w:szCs w:val="20"/>
+          <w:lang w:val="uk-UA"/>
+        </w:rPr>
+        <w:t>; температура – 37,7</w:t>
       </w:r>
       <w:r>
         <w:rPr>
@@ -3945,7 +5586,115 @@
           <w:szCs w:val="20"/>
           <w:lang w:val="uk-UA"/>
         </w:rPr>
-        <w:t>С, АТ – 95/60 мм. рт. ст., ЧСС – 112 уд./хв., ЧД – 28 за хв. Зміни на ЕКГ у динаміці: деформація комплексу QRS з дугоподібним підйомом сегмента ST (феномен Парді) та негативним зубцем Q у зазначених раніше відведеннях. Лабораторно: нейтрофільний лейкоцитоз, прискорення ШОЕ, збільшення концентрації міоглобіну, КФК-МВ, тропонінів І та Т, С-реактивного білка. Діагностовано інфаркт міокарда, найгостріший період. Дайте відповіді:</w:t>
+        <w:t xml:space="preserve">С, АТ – 95/60 мм. </w:t>
+      </w:r>
+      <w:proofErr w:type="spellStart"/>
+      <w:r>
+        <w:rPr>
+          <w:sz w:val="20"/>
+          <w:szCs w:val="20"/>
+          <w:lang w:val="uk-UA"/>
+        </w:rPr>
+        <w:t>рт</w:t>
+      </w:r>
+      <w:proofErr w:type="spellEnd"/>
+      <w:r>
+        <w:rPr>
+          <w:sz w:val="20"/>
+          <w:szCs w:val="20"/>
+          <w:lang w:val="uk-UA"/>
+        </w:rPr>
+        <w:t xml:space="preserve">. ст., ЧСС – 112 </w:t>
+      </w:r>
+      <w:proofErr w:type="spellStart"/>
+      <w:r>
+        <w:rPr>
+          <w:sz w:val="20"/>
+          <w:szCs w:val="20"/>
+          <w:lang w:val="uk-UA"/>
+        </w:rPr>
+        <w:t>уд</w:t>
+      </w:r>
+      <w:proofErr w:type="spellEnd"/>
+      <w:r>
+        <w:rPr>
+          <w:sz w:val="20"/>
+          <w:szCs w:val="20"/>
+          <w:lang w:val="uk-UA"/>
+        </w:rPr>
+        <w:t xml:space="preserve">./хв., ЧД – 28 за хв. Зміни на ЕКГ у динаміці: деформація комплексу QRS з дугоподібним підйомом сегмента ST (феномен </w:t>
+      </w:r>
+      <w:proofErr w:type="spellStart"/>
+      <w:r>
+        <w:rPr>
+          <w:sz w:val="20"/>
+          <w:szCs w:val="20"/>
+          <w:lang w:val="uk-UA"/>
+        </w:rPr>
+        <w:t>Парді</w:t>
+      </w:r>
+      <w:proofErr w:type="spellEnd"/>
+      <w:r>
+        <w:rPr>
+          <w:sz w:val="20"/>
+          <w:szCs w:val="20"/>
+          <w:lang w:val="uk-UA"/>
+        </w:rPr>
+        <w:t xml:space="preserve">) та негативним зубцем Q у зазначених раніше </w:t>
+      </w:r>
+      <w:proofErr w:type="spellStart"/>
+      <w:r>
+        <w:rPr>
+          <w:sz w:val="20"/>
+          <w:szCs w:val="20"/>
+          <w:lang w:val="uk-UA"/>
+        </w:rPr>
+        <w:t>відведеннях</w:t>
+      </w:r>
+      <w:proofErr w:type="spellEnd"/>
+      <w:r>
+        <w:rPr>
+          <w:sz w:val="20"/>
+          <w:szCs w:val="20"/>
+          <w:lang w:val="uk-UA"/>
+        </w:rPr>
+        <w:t xml:space="preserve">. Лабораторно: </w:t>
+      </w:r>
+      <w:proofErr w:type="spellStart"/>
+      <w:r>
+        <w:rPr>
+          <w:sz w:val="20"/>
+          <w:szCs w:val="20"/>
+          <w:lang w:val="uk-UA"/>
+        </w:rPr>
+        <w:t>нейтрофільний</w:t>
+      </w:r>
+      <w:proofErr w:type="spellEnd"/>
+      <w:r>
+        <w:rPr>
+          <w:sz w:val="20"/>
+          <w:szCs w:val="20"/>
+          <w:lang w:val="uk-UA"/>
+        </w:rPr>
+        <w:t xml:space="preserve"> лейкоцитоз, прискорення ШОЕ, збільшення концентрації міоглобіну, КФК-МВ, </w:t>
+      </w:r>
+      <w:proofErr w:type="spellStart"/>
+      <w:r>
+        <w:rPr>
+          <w:sz w:val="20"/>
+          <w:szCs w:val="20"/>
+          <w:lang w:val="uk-UA"/>
+        </w:rPr>
+        <w:t>тропонінів</w:t>
+      </w:r>
+      <w:proofErr w:type="spellEnd"/>
+      <w:r>
+        <w:rPr>
+          <w:sz w:val="20"/>
+          <w:szCs w:val="20"/>
+          <w:lang w:val="uk-UA"/>
+        </w:rPr>
+        <w:t xml:space="preserve"> І та Т, С-реактивного білка. Діагностовано інфаркт міокарда, найгостріший період. Дайте відповіді:</w:t>
       </w:r>
     </w:p>
     <w:p>
@@ -3982,15 +5731,27 @@
           <w:lang w:val="uk-UA"/>
         </w:rPr>
       </w:pPr>
-      <w:r>
-        <w:rPr>
-          <w:i/>
-          <w:color w:val="FF0000"/>
-          <w:sz w:val="20"/>
-          <w:szCs w:val="20"/>
-          <w:lang w:val="uk-UA"/>
-        </w:rPr>
-        <w:t>Обтураційна ішемія внаслідок атеротромбозу гілки вінцевої артерії</w:t>
+      <w:proofErr w:type="spellStart"/>
+      <w:r>
+        <w:rPr>
+          <w:i/>
+          <w:color w:val="FF0000"/>
+          <w:sz w:val="20"/>
+          <w:szCs w:val="20"/>
+          <w:lang w:val="uk-UA"/>
+        </w:rPr>
+        <w:t>Обтураційна</w:t>
+      </w:r>
+      <w:proofErr w:type="spellEnd"/>
+      <w:r>
+        <w:rPr>
+          <w:i/>
+          <w:color w:val="FF0000"/>
+          <w:sz w:val="20"/>
+          <w:szCs w:val="20"/>
+          <w:lang w:val="uk-UA"/>
+        </w:rPr>
+        <w:t xml:space="preserve"> ішемія внаслідок атеротромбозу гілки вінцевої артерії</w:t>
       </w:r>
     </w:p>
     <w:p>
@@ -4033,7 +5794,25 @@
           <w:szCs w:val="20"/>
           <w:lang w:val="uk-UA"/>
         </w:rPr>
-        <w:t>Зазначте основні механізми ушкодження кардіоміоцитів у даному випадку.</w:t>
+        <w:t xml:space="preserve">Зазначте основні механізми ушкодження </w:t>
+      </w:r>
+      <w:proofErr w:type="spellStart"/>
+      <w:r>
+        <w:rPr>
+          <w:sz w:val="20"/>
+          <w:szCs w:val="20"/>
+          <w:lang w:val="uk-UA"/>
+        </w:rPr>
+        <w:t>кардіоміоцитів</w:t>
+      </w:r>
+      <w:proofErr w:type="spellEnd"/>
+      <w:r>
+        <w:rPr>
+          <w:sz w:val="20"/>
+          <w:szCs w:val="20"/>
+          <w:lang w:val="uk-UA"/>
+        </w:rPr>
+        <w:t xml:space="preserve"> у даному випадку.</w:t>
       </w:r>
     </w:p>
     <w:p>
@@ -4048,15 +5827,49 @@
           <w:lang w:val="uk-UA"/>
         </w:rPr>
       </w:pPr>
-      <w:r>
-        <w:rPr>
-          <w:i/>
-          <w:color w:val="FF0000"/>
-          <w:sz w:val="20"/>
-          <w:szCs w:val="20"/>
-          <w:lang w:val="uk-UA"/>
-        </w:rPr>
-        <w:t xml:space="preserve">Гіпоксія→активація ПОЛ→вільнорадикальні механізми ушкодження </w:t>
+      <w:proofErr w:type="spellStart"/>
+      <w:r>
+        <w:rPr>
+          <w:i/>
+          <w:color w:val="FF0000"/>
+          <w:sz w:val="20"/>
+          <w:szCs w:val="20"/>
+          <w:lang w:val="uk-UA"/>
+        </w:rPr>
+        <w:t>Гіпоксія→активація</w:t>
+      </w:r>
+      <w:proofErr w:type="spellEnd"/>
+      <w:r>
+        <w:rPr>
+          <w:i/>
+          <w:color w:val="FF0000"/>
+          <w:sz w:val="20"/>
+          <w:szCs w:val="20"/>
+          <w:lang w:val="uk-UA"/>
+        </w:rPr>
+        <w:t xml:space="preserve"> </w:t>
+      </w:r>
+      <w:proofErr w:type="spellStart"/>
+      <w:r>
+        <w:rPr>
+          <w:i/>
+          <w:color w:val="FF0000"/>
+          <w:sz w:val="20"/>
+          <w:szCs w:val="20"/>
+          <w:lang w:val="uk-UA"/>
+        </w:rPr>
+        <w:t>ПОЛ→вільнорадикальні</w:t>
+      </w:r>
+      <w:proofErr w:type="spellEnd"/>
+      <w:r>
+        <w:rPr>
+          <w:i/>
+          <w:color w:val="FF0000"/>
+          <w:sz w:val="20"/>
+          <w:szCs w:val="20"/>
+          <w:lang w:val="uk-UA"/>
+        </w:rPr>
+        <w:t xml:space="preserve"> механізми ушкодження </w:t>
       </w:r>
     </w:p>
     <w:p>
@@ -4071,15 +5884,49 @@
           <w:lang w:val="uk-UA"/>
         </w:rPr>
       </w:pPr>
-      <w:r>
-        <w:rPr>
-          <w:i/>
-          <w:color w:val="FF0000"/>
-          <w:sz w:val="20"/>
-          <w:szCs w:val="20"/>
-          <w:lang w:val="uk-UA"/>
-        </w:rPr>
-        <w:t>Гіпоксія→енергодефіцит→порушення роботи Са-насосів→кальцієві механізми</w:t>
+      <w:proofErr w:type="spellStart"/>
+      <w:r>
+        <w:rPr>
+          <w:i/>
+          <w:color w:val="FF0000"/>
+          <w:sz w:val="20"/>
+          <w:szCs w:val="20"/>
+          <w:lang w:val="uk-UA"/>
+        </w:rPr>
+        <w:t>Гіпоксія→енергодефіцит→порушення</w:t>
+      </w:r>
+      <w:proofErr w:type="spellEnd"/>
+      <w:r>
+        <w:rPr>
+          <w:i/>
+          <w:color w:val="FF0000"/>
+          <w:sz w:val="20"/>
+          <w:szCs w:val="20"/>
+          <w:lang w:val="uk-UA"/>
+        </w:rPr>
+        <w:t xml:space="preserve"> роботи </w:t>
+      </w:r>
+      <w:proofErr w:type="spellStart"/>
+      <w:r>
+        <w:rPr>
+          <w:i/>
+          <w:color w:val="FF0000"/>
+          <w:sz w:val="20"/>
+          <w:szCs w:val="20"/>
+          <w:lang w:val="uk-UA"/>
+        </w:rPr>
+        <w:t>Са-насосів→кальцієві</w:t>
+      </w:r>
+      <w:proofErr w:type="spellEnd"/>
+      <w:r>
+        <w:rPr>
+          <w:i/>
+          <w:color w:val="FF0000"/>
+          <w:sz w:val="20"/>
+          <w:szCs w:val="20"/>
+          <w:lang w:val="uk-UA"/>
+        </w:rPr>
+        <w:t xml:space="preserve"> механізми</w:t>
       </w:r>
     </w:p>
     <w:p>
@@ -4094,15 +5941,27 @@
           <w:lang w:val="uk-UA"/>
         </w:rPr>
       </w:pPr>
-      <w:r>
-        <w:rPr>
-          <w:i/>
-          <w:color w:val="FF0000"/>
-          <w:sz w:val="20"/>
-          <w:szCs w:val="20"/>
-          <w:lang w:val="uk-UA"/>
-        </w:rPr>
-        <w:t xml:space="preserve">Гіпоксія→енергодефіцит→порушення роботи </w:t>
+      <w:proofErr w:type="spellStart"/>
+      <w:r>
+        <w:rPr>
+          <w:i/>
+          <w:color w:val="FF0000"/>
+          <w:sz w:val="20"/>
+          <w:szCs w:val="20"/>
+          <w:lang w:val="uk-UA"/>
+        </w:rPr>
+        <w:t>Гіпоксія→енергодефіцит→порушення</w:t>
+      </w:r>
+      <w:proofErr w:type="spellEnd"/>
+      <w:r>
+        <w:rPr>
+          <w:i/>
+          <w:color w:val="FF0000"/>
+          <w:sz w:val="20"/>
+          <w:szCs w:val="20"/>
+          <w:lang w:val="uk-UA"/>
+        </w:rPr>
+        <w:t xml:space="preserve"> роботи </w:t>
       </w:r>
       <w:r>
         <w:rPr>
@@ -4142,7 +6001,29 @@
           <w:szCs w:val="20"/>
           <w:lang w:val="uk-UA"/>
         </w:rPr>
-        <w:t>-насосу→осмотичні механізми</w:t>
+        <w:t>-</w:t>
+      </w:r>
+      <w:proofErr w:type="spellStart"/>
+      <w:r>
+        <w:rPr>
+          <w:i/>
+          <w:color w:val="FF0000"/>
+          <w:sz w:val="20"/>
+          <w:szCs w:val="20"/>
+          <w:lang w:val="uk-UA"/>
+        </w:rPr>
+        <w:t>насосу→осмотичні</w:t>
+      </w:r>
+      <w:proofErr w:type="spellEnd"/>
+      <w:r>
+        <w:rPr>
+          <w:i/>
+          <w:color w:val="FF0000"/>
+          <w:sz w:val="20"/>
+          <w:szCs w:val="20"/>
+          <w:lang w:val="uk-UA"/>
+        </w:rPr>
+        <w:t xml:space="preserve"> механізми</w:t>
       </w:r>
     </w:p>
     <w:p>
@@ -4206,7 +6087,43 @@
           <w:szCs w:val="20"/>
           <w:lang w:val="uk-UA"/>
         </w:rPr>
-        <w:t>Чому при гострій ішемії міокарда провідним механізмом загибелі клітин буде переважно некроз, а не апоптоз чи автофагія?</w:t>
+        <w:t xml:space="preserve">Чому при гострій ішемії міокарда провідним механізмом загибелі клітин буде переважно некроз, а не </w:t>
+      </w:r>
+      <w:proofErr w:type="spellStart"/>
+      <w:r>
+        <w:rPr>
+          <w:sz w:val="20"/>
+          <w:szCs w:val="20"/>
+          <w:lang w:val="uk-UA"/>
+        </w:rPr>
+        <w:t>апоптоз</w:t>
+      </w:r>
+      <w:proofErr w:type="spellEnd"/>
+      <w:r>
+        <w:rPr>
+          <w:sz w:val="20"/>
+          <w:szCs w:val="20"/>
+          <w:lang w:val="uk-UA"/>
+        </w:rPr>
+        <w:t xml:space="preserve"> чи </w:t>
+      </w:r>
+      <w:proofErr w:type="spellStart"/>
+      <w:r>
+        <w:rPr>
+          <w:sz w:val="20"/>
+          <w:szCs w:val="20"/>
+          <w:lang w:val="uk-UA"/>
+        </w:rPr>
+        <w:t>автофагія</w:t>
+      </w:r>
+      <w:proofErr w:type="spellEnd"/>
+      <w:r>
+        <w:rPr>
+          <w:sz w:val="20"/>
+          <w:szCs w:val="20"/>
+          <w:lang w:val="uk-UA"/>
+        </w:rPr>
+        <w:t>?</w:t>
       </w:r>
     </w:p>
     <w:p>
@@ -4219,15 +6136,115 @@
           <w:lang w:val="uk-UA"/>
         </w:rPr>
       </w:pPr>
-      <w:r>
-        <w:rPr>
-          <w:i/>
-          <w:color w:val="FF0000"/>
-          <w:sz w:val="20"/>
-          <w:szCs w:val="20"/>
-          <w:lang w:val="uk-UA"/>
-        </w:rPr>
-        <w:t>Апоптоз та автофагія є енергозалежними механізмами і в умовах гострого енергодефіциту внаслідок гіпоксії вони «не встигають» розвинутися. Проте периферичні ділянки інфаркту, що мають часткове колатеральне кровопостачання будуть гинути саме цими механізмами.</w:t>
+      <w:proofErr w:type="spellStart"/>
+      <w:r>
+        <w:rPr>
+          <w:i/>
+          <w:color w:val="FF0000"/>
+          <w:sz w:val="20"/>
+          <w:szCs w:val="20"/>
+          <w:lang w:val="uk-UA"/>
+        </w:rPr>
+        <w:t>Апоптоз</w:t>
+      </w:r>
+      <w:proofErr w:type="spellEnd"/>
+      <w:r>
+        <w:rPr>
+          <w:i/>
+          <w:color w:val="FF0000"/>
+          <w:sz w:val="20"/>
+          <w:szCs w:val="20"/>
+          <w:lang w:val="uk-UA"/>
+        </w:rPr>
+        <w:t xml:space="preserve"> та </w:t>
+      </w:r>
+      <w:proofErr w:type="spellStart"/>
+      <w:r>
+        <w:rPr>
+          <w:i/>
+          <w:color w:val="FF0000"/>
+          <w:sz w:val="20"/>
+          <w:szCs w:val="20"/>
+          <w:lang w:val="uk-UA"/>
+        </w:rPr>
+        <w:t>автофагія</w:t>
+      </w:r>
+      <w:proofErr w:type="spellEnd"/>
+      <w:r>
+        <w:rPr>
+          <w:i/>
+          <w:color w:val="FF0000"/>
+          <w:sz w:val="20"/>
+          <w:szCs w:val="20"/>
+          <w:lang w:val="uk-UA"/>
+        </w:rPr>
+        <w:t xml:space="preserve"> є </w:t>
+      </w:r>
+      <w:proofErr w:type="spellStart"/>
+      <w:r>
+        <w:rPr>
+          <w:i/>
+          <w:color w:val="FF0000"/>
+          <w:sz w:val="20"/>
+          <w:szCs w:val="20"/>
+          <w:lang w:val="uk-UA"/>
+        </w:rPr>
+        <w:t>енергозалежними</w:t>
+      </w:r>
+      <w:proofErr w:type="spellEnd"/>
+      <w:r>
+        <w:rPr>
+          <w:i/>
+          <w:color w:val="FF0000"/>
+          <w:sz w:val="20"/>
+          <w:szCs w:val="20"/>
+          <w:lang w:val="uk-UA"/>
+        </w:rPr>
+        <w:t xml:space="preserve"> механізмами і в умовах гострого </w:t>
+      </w:r>
+      <w:proofErr w:type="spellStart"/>
+      <w:r>
+        <w:rPr>
+          <w:i/>
+          <w:color w:val="FF0000"/>
+          <w:sz w:val="20"/>
+          <w:szCs w:val="20"/>
+          <w:lang w:val="uk-UA"/>
+        </w:rPr>
+        <w:t>енергодефіциту</w:t>
+      </w:r>
+      <w:proofErr w:type="spellEnd"/>
+      <w:r>
+        <w:rPr>
+          <w:i/>
+          <w:color w:val="FF0000"/>
+          <w:sz w:val="20"/>
+          <w:szCs w:val="20"/>
+          <w:lang w:val="uk-UA"/>
+        </w:rPr>
+        <w:t xml:space="preserve"> внаслідок гіпоксії вони «не встигають» </w:t>
+      </w:r>
+      <w:proofErr w:type="spellStart"/>
+      <w:r>
+        <w:rPr>
+          <w:i/>
+          <w:color w:val="FF0000"/>
+          <w:sz w:val="20"/>
+          <w:szCs w:val="20"/>
+          <w:lang w:val="uk-UA"/>
+        </w:rPr>
+        <w:t>розвинутися</w:t>
+      </w:r>
+      <w:proofErr w:type="spellEnd"/>
+      <w:r>
+        <w:rPr>
+          <w:i/>
+          <w:color w:val="FF0000"/>
+          <w:sz w:val="20"/>
+          <w:szCs w:val="20"/>
+          <w:lang w:val="uk-UA"/>
+        </w:rPr>
+        <w:t>. Проте периферичні ділянки інфаркту, що мають часткове колатеральне кровопостачання будуть гинути саме цими механізмами.</w:t>
       </w:r>
     </w:p>
     <w:p>
@@ -4339,6 +6356,7 @@
           <w:szCs w:val="20"/>
           <w:lang w:val="uk-UA"/>
         </w:rPr>
+        <w:lastRenderedPageBreak/>
         <w:t xml:space="preserve">Маркери некрозу – такі внутрішньоклітинні сполуки, як </w:t>
       </w:r>
       <w:r>
@@ -4359,7 +6377,51 @@
           <w:szCs w:val="20"/>
           <w:lang w:val="uk-UA"/>
         </w:rPr>
-        <w:t>-формілпептиди мітохондрій, білки теплового шоку, гістони тощо.</w:t>
+        <w:t>-</w:t>
+      </w:r>
+      <w:proofErr w:type="spellStart"/>
+      <w:r>
+        <w:rPr>
+          <w:i/>
+          <w:color w:val="FF0000"/>
+          <w:sz w:val="20"/>
+          <w:szCs w:val="20"/>
+          <w:lang w:val="uk-UA"/>
+        </w:rPr>
+        <w:t>формілпептиди</w:t>
+      </w:r>
+      <w:proofErr w:type="spellEnd"/>
+      <w:r>
+        <w:rPr>
+          <w:i/>
+          <w:color w:val="FF0000"/>
+          <w:sz w:val="20"/>
+          <w:szCs w:val="20"/>
+          <w:lang w:val="uk-UA"/>
+        </w:rPr>
+        <w:t xml:space="preserve"> мітохондрій, білки теплового шоку, </w:t>
+      </w:r>
+      <w:proofErr w:type="spellStart"/>
+      <w:r>
+        <w:rPr>
+          <w:i/>
+          <w:color w:val="FF0000"/>
+          <w:sz w:val="20"/>
+          <w:szCs w:val="20"/>
+          <w:lang w:val="uk-UA"/>
+        </w:rPr>
+        <w:t>гістони</w:t>
+      </w:r>
+      <w:proofErr w:type="spellEnd"/>
+      <w:r>
+        <w:rPr>
+          <w:i/>
+          <w:color w:val="FF0000"/>
+          <w:sz w:val="20"/>
+          <w:szCs w:val="20"/>
+          <w:lang w:val="uk-UA"/>
+        </w:rPr>
+        <w:t xml:space="preserve"> тощо.</w:t>
       </w:r>
     </w:p>
     <w:p>
@@ -4464,7 +6526,51 @@
           <w:szCs w:val="20"/>
           <w:lang w:val="uk-UA"/>
         </w:rPr>
-        <w:t xml:space="preserve"> некротизованих клітин → утворення інфламасоми та активація </w:t>
+        <w:t xml:space="preserve"> </w:t>
+      </w:r>
+      <w:proofErr w:type="spellStart"/>
+      <w:r>
+        <w:rPr>
+          <w:i/>
+          <w:color w:val="FF0000"/>
+          <w:sz w:val="20"/>
+          <w:szCs w:val="20"/>
+          <w:lang w:val="uk-UA"/>
+        </w:rPr>
+        <w:t>некротизованих</w:t>
+      </w:r>
+      <w:proofErr w:type="spellEnd"/>
+      <w:r>
+        <w:rPr>
+          <w:i/>
+          <w:color w:val="FF0000"/>
+          <w:sz w:val="20"/>
+          <w:szCs w:val="20"/>
+          <w:lang w:val="uk-UA"/>
+        </w:rPr>
+        <w:t xml:space="preserve"> клітин → утворення </w:t>
+      </w:r>
+      <w:proofErr w:type="spellStart"/>
+      <w:r>
+        <w:rPr>
+          <w:i/>
+          <w:color w:val="FF0000"/>
+          <w:sz w:val="20"/>
+          <w:szCs w:val="20"/>
+          <w:lang w:val="uk-UA"/>
+        </w:rPr>
+        <w:t>інфламасоми</w:t>
+      </w:r>
+      <w:proofErr w:type="spellEnd"/>
+      <w:r>
+        <w:rPr>
+          <w:i/>
+          <w:color w:val="FF0000"/>
+          <w:sz w:val="20"/>
+          <w:szCs w:val="20"/>
+          <w:lang w:val="uk-UA"/>
+        </w:rPr>
+        <w:t xml:space="preserve"> та активація </w:t>
       </w:r>
       <w:r>
         <w:rPr>
@@ -4504,7 +6610,29 @@
           <w:szCs w:val="20"/>
           <w:lang w:val="uk-UA"/>
         </w:rPr>
-        <w:t xml:space="preserve"> → синтез ІЛ-1, ІЛ-6 та ФНП-альфа (вторинні пірогени) → вплив на відповідні  рецептори ендотелію капілярів гіпоталамічної ділянки → синтез ними </w:t>
+        <w:t xml:space="preserve"> → синтез ІЛ-1, ІЛ-6 та ФНП-альфа (вторинні пірогени) → вплив на відповідні  рецептори ендотелію капілярів </w:t>
+      </w:r>
+      <w:proofErr w:type="spellStart"/>
+      <w:r>
+        <w:rPr>
+          <w:i/>
+          <w:color w:val="FF0000"/>
+          <w:sz w:val="20"/>
+          <w:szCs w:val="20"/>
+          <w:lang w:val="uk-UA"/>
+        </w:rPr>
+        <w:t>гіпоталамічної</w:t>
+      </w:r>
+      <w:proofErr w:type="spellEnd"/>
+      <w:r>
+        <w:rPr>
+          <w:i/>
+          <w:color w:val="FF0000"/>
+          <w:sz w:val="20"/>
+          <w:szCs w:val="20"/>
+          <w:lang w:val="uk-UA"/>
+        </w:rPr>
+        <w:t xml:space="preserve"> ділянки → синтез ними </w:t>
       </w:r>
       <w:r>
         <w:rPr>
@@ -4614,7 +6742,31 @@
           <w:u w:val="single"/>
           <w:lang w:val="uk-UA"/>
         </w:rPr>
-        <w:t>Білет 1, стор. 4</w:t>
+        <w:t xml:space="preserve">Білет 1, </w:t>
+      </w:r>
+      <w:proofErr w:type="spellStart"/>
+      <w:r>
+        <w:rPr>
+          <w:b/>
+          <w:i/>
+          <w:sz w:val="20"/>
+          <w:szCs w:val="20"/>
+          <w:u w:val="single"/>
+          <w:lang w:val="uk-UA"/>
+        </w:rPr>
+        <w:t>стор</w:t>
+      </w:r>
+      <w:proofErr w:type="spellEnd"/>
+      <w:r>
+        <w:rPr>
+          <w:b/>
+          <w:i/>
+          <w:sz w:val="20"/>
+          <w:szCs w:val="20"/>
+          <w:u w:val="single"/>
+          <w:lang w:val="uk-UA"/>
+        </w:rPr>
+        <w:t>. 4</w:t>
       </w:r>
     </w:p>
     <w:p>
@@ -4680,7 +6832,25 @@
           <w:szCs w:val="20"/>
           <w:lang w:val="uk-UA"/>
         </w:rPr>
-        <w:t xml:space="preserve">С, ЧСС – 106 уд./хв., катар слизових оболонок глотки та мигдаликів. Аналіз крові клінічний: </w:t>
+        <w:t xml:space="preserve">С, ЧСС – 106 </w:t>
+      </w:r>
+      <w:proofErr w:type="spellStart"/>
+      <w:r>
+        <w:rPr>
+          <w:sz w:val="20"/>
+          <w:szCs w:val="20"/>
+          <w:lang w:val="uk-UA"/>
+        </w:rPr>
+        <w:t>уд</w:t>
+      </w:r>
+      <w:proofErr w:type="spellEnd"/>
+      <w:r>
+        <w:rPr>
+          <w:sz w:val="20"/>
+          <w:szCs w:val="20"/>
+          <w:lang w:val="uk-UA"/>
+        </w:rPr>
+        <w:t xml:space="preserve">./хв., катар слизових оболонок глотки та мигдаликів. Аналіз крові клінічний: </w:t>
       </w:r>
     </w:p>
     <w:p>
@@ -5382,6 +7552,7 @@
                 <w:lang w:val="uk-UA" w:eastAsia="en-US"/>
               </w:rPr>
             </w:pPr>
+            <w:proofErr w:type="spellStart"/>
             <w:r>
               <w:rPr>
                 <w:i/>
@@ -5392,6 +7563,7 @@
               </w:rPr>
               <w:t>лімфоцитоз</w:t>
             </w:r>
+            <w:proofErr w:type="spellEnd"/>
           </w:p>
           <w:p>
             <w:pPr>
@@ -5439,6 +7611,7 @@
                 <w:lang w:val="uk-UA" w:eastAsia="en-US"/>
               </w:rPr>
             </w:pPr>
+            <w:proofErr w:type="spellStart"/>
             <w:r>
               <w:rPr>
                 <w:sz w:val="20"/>
@@ -5447,6 +7620,7 @@
               </w:rPr>
               <w:t>Нейтрофіли</w:t>
             </w:r>
+            <w:proofErr w:type="spellEnd"/>
           </w:p>
         </w:tc>
         <w:tc>
@@ -6448,7 +8622,25 @@
           <w:szCs w:val="20"/>
           <w:lang w:val="uk-UA"/>
         </w:rPr>
-        <w:t>Пацієнтка Т., жінка 62 років. Хворіє на ішемічну хворобу серця з прогресуванням дифузного кардіосклерозу. Скаржиться на задишку, наростання набряків кінцівок. Під час огляду раптово знепритомніла. Пульс 23 уд./хв., ритмічний, повний. Електрокардіографія:</w:t>
+        <w:t xml:space="preserve">Пацієнтка Т., жінка 62 років. Хворіє на ішемічну хворобу серця з прогресуванням дифузного кардіосклерозу. Скаржиться на задишку, наростання набряків кінцівок. Під час огляду раптово знепритомніла. Пульс 23 </w:t>
+      </w:r>
+      <w:proofErr w:type="spellStart"/>
+      <w:r>
+        <w:rPr>
+          <w:sz w:val="20"/>
+          <w:szCs w:val="20"/>
+          <w:lang w:val="uk-UA"/>
+        </w:rPr>
+        <w:t>уд</w:t>
+      </w:r>
+      <w:proofErr w:type="spellEnd"/>
+      <w:r>
+        <w:rPr>
+          <w:sz w:val="20"/>
+          <w:szCs w:val="20"/>
+          <w:lang w:val="uk-UA"/>
+        </w:rPr>
+        <w:t>./хв., ритмічний, повний. Електрокардіографія:</w:t>
       </w:r>
     </w:p>
     <w:p>
@@ -6540,7 +8732,61 @@
           <w:szCs w:val="20"/>
           <w:lang w:val="uk-UA"/>
         </w:rPr>
-        <w:t>Швидкість руху стрічки 50 мм/сек., 1 клітинка = 5 мм = 0,1 сек., 1 мм = 0,02 сек.</w:t>
+        <w:t>Швидкість руху стрічки 50 мм/</w:t>
+      </w:r>
+      <w:proofErr w:type="spellStart"/>
+      <w:r>
+        <w:rPr>
+          <w:sz w:val="20"/>
+          <w:szCs w:val="20"/>
+          <w:lang w:val="uk-UA"/>
+        </w:rPr>
+        <w:t>сек</w:t>
+      </w:r>
+      <w:proofErr w:type="spellEnd"/>
+      <w:r>
+        <w:rPr>
+          <w:sz w:val="20"/>
+          <w:szCs w:val="20"/>
+          <w:lang w:val="uk-UA"/>
+        </w:rPr>
+        <w:t xml:space="preserve">., 1 клітинка = 5 мм = 0,1 </w:t>
+      </w:r>
+      <w:proofErr w:type="spellStart"/>
+      <w:r>
+        <w:rPr>
+          <w:sz w:val="20"/>
+          <w:szCs w:val="20"/>
+          <w:lang w:val="uk-UA"/>
+        </w:rPr>
+        <w:t>сек</w:t>
+      </w:r>
+      <w:proofErr w:type="spellEnd"/>
+      <w:r>
+        <w:rPr>
+          <w:sz w:val="20"/>
+          <w:szCs w:val="20"/>
+          <w:lang w:val="uk-UA"/>
+        </w:rPr>
+        <w:t xml:space="preserve">., 1 мм = 0,02 </w:t>
+      </w:r>
+      <w:proofErr w:type="spellStart"/>
+      <w:r>
+        <w:rPr>
+          <w:sz w:val="20"/>
+          <w:szCs w:val="20"/>
+          <w:lang w:val="uk-UA"/>
+        </w:rPr>
+        <w:t>сек</w:t>
+      </w:r>
+      <w:proofErr w:type="spellEnd"/>
+      <w:r>
+        <w:rPr>
+          <w:sz w:val="20"/>
+          <w:szCs w:val="20"/>
+          <w:lang w:val="uk-UA"/>
+        </w:rPr>
+        <w:t>.</w:t>
       </w:r>
     </w:p>
     <w:p>
@@ -6590,15 +8836,49 @@
         </w:rPr>
         <w:tab/>
       </w:r>
-      <w:r>
-        <w:rPr>
-          <w:i/>
-          <w:color w:val="FF0000"/>
-          <w:sz w:val="20"/>
-          <w:szCs w:val="20"/>
-          <w:lang w:val="uk-UA"/>
-        </w:rPr>
-        <w:t>Синусовий (номотопний), нерегулярний</w:t>
+      <w:proofErr w:type="spellStart"/>
+      <w:r>
+        <w:rPr>
+          <w:i/>
+          <w:color w:val="FF0000"/>
+          <w:sz w:val="20"/>
+          <w:szCs w:val="20"/>
+          <w:lang w:val="uk-UA"/>
+        </w:rPr>
+        <w:t>Синусовий</w:t>
+      </w:r>
+      <w:proofErr w:type="spellEnd"/>
+      <w:r>
+        <w:rPr>
+          <w:i/>
+          <w:color w:val="FF0000"/>
+          <w:sz w:val="20"/>
+          <w:szCs w:val="20"/>
+          <w:lang w:val="uk-UA"/>
+        </w:rPr>
+        <w:t xml:space="preserve"> (</w:t>
+      </w:r>
+      <w:proofErr w:type="spellStart"/>
+      <w:r>
+        <w:rPr>
+          <w:i/>
+          <w:color w:val="FF0000"/>
+          <w:sz w:val="20"/>
+          <w:szCs w:val="20"/>
+          <w:lang w:val="uk-UA"/>
+        </w:rPr>
+        <w:t>номотопний</w:t>
+      </w:r>
+      <w:proofErr w:type="spellEnd"/>
+      <w:r>
+        <w:rPr>
+          <w:i/>
+          <w:color w:val="FF0000"/>
+          <w:sz w:val="20"/>
+          <w:szCs w:val="20"/>
+          <w:lang w:val="uk-UA"/>
+        </w:rPr>
+        <w:t>), нерегулярний</w:t>
       </w:r>
     </w:p>
     <w:p>
@@ -6813,7 +9093,29 @@
           <w:szCs w:val="20"/>
           <w:lang w:val="uk-UA"/>
         </w:rPr>
-        <w:t xml:space="preserve">Неповна атріовентрикулярна блокада 3 ст. (проводиться кожен третій  імпульс). </w:t>
+        <w:t xml:space="preserve">Неповна </w:t>
+      </w:r>
+      <w:proofErr w:type="spellStart"/>
+      <w:r>
+        <w:rPr>
+          <w:i/>
+          <w:color w:val="FF0000"/>
+          <w:sz w:val="20"/>
+          <w:szCs w:val="20"/>
+          <w:lang w:val="uk-UA"/>
+        </w:rPr>
+        <w:t>атріовентрикулярна</w:t>
+      </w:r>
+      <w:proofErr w:type="spellEnd"/>
+      <w:r>
+        <w:rPr>
+          <w:i/>
+          <w:color w:val="FF0000"/>
+          <w:sz w:val="20"/>
+          <w:szCs w:val="20"/>
+          <w:lang w:val="uk-UA"/>
+        </w:rPr>
+        <w:t xml:space="preserve"> блокада 3 ст. (проводиться кожен третій  імпульс). </w:t>
       </w:r>
     </w:p>
     <w:p>
@@ -6921,6 +9223,7 @@
           <w:szCs w:val="20"/>
           <w:lang w:val="uk-UA"/>
         </w:rPr>
+        <w:lastRenderedPageBreak/>
         <w:br w:type="page"/>
       </w:r>
     </w:p>

</xml_diff>

<commit_message>
fix question render, tpl fixes
</commit_message>
<xml_diff>
--- a/tpl/answers.docx
+++ b/tpl/answers.docx
@@ -1305,6 +1305,8 @@
         </w:tabs>
         <w:rPr>
           <w:rFonts w:ascii="Menlo" w:hAnsi="Menlo" w:cs="Menlo"/>
+          <w:b/>
+          <w:bCs/>
           <w:color w:val="404040"/>
           <w:sz w:val="18"/>
           <w:szCs w:val="18"/>
@@ -1320,45 +1322,64 @@
           <w:lang w:val="en-US"/>
         </w:rPr>
         <w:tab/>
-        <w:t>${</w:t>
-      </w:r>
-      <w:proofErr w:type="spellStart"/>
+      </w:r>
       <w:r>
         <w:rPr>
           <w:rFonts w:ascii="Menlo" w:hAnsi="Menlo" w:cs="Menlo"/>
+          <w:b/>
+          <w:bCs/>
           <w:color w:val="404040"/>
           <w:sz w:val="18"/>
           <w:szCs w:val="18"/>
           <w:lang w:val="en-US"/>
         </w:rPr>
-        <w:t>txt_for_ctrl</w:t>
-      </w:r>
-      <w:proofErr w:type="spellEnd"/>
+        <w:t>${</w:t>
+      </w:r>
+      <w:proofErr w:type="spellStart"/>
       <w:r>
         <w:rPr>
           <w:rFonts w:ascii="Menlo" w:hAnsi="Menlo" w:cs="Menlo"/>
+          <w:b/>
+          <w:bCs/>
           <w:color w:val="404040"/>
           <w:sz w:val="18"/>
           <w:szCs w:val="18"/>
           <w:lang w:val="en-US"/>
         </w:rPr>
-        <w:t>} - ${</w:t>
-      </w:r>
-      <w:proofErr w:type="spellStart"/>
+        <w:t>txt_for_ctrl</w:t>
+      </w:r>
+      <w:proofErr w:type="spellEnd"/>
       <w:r>
         <w:rPr>
           <w:rFonts w:ascii="Menlo" w:hAnsi="Menlo" w:cs="Menlo"/>
+          <w:b/>
+          <w:bCs/>
           <w:color w:val="404040"/>
           <w:sz w:val="18"/>
           <w:szCs w:val="18"/>
           <w:lang w:val="en-US"/>
         </w:rPr>
+        <w:t>} - ${</w:t>
+      </w:r>
+      <w:proofErr w:type="spellStart"/>
+      <w:r>
+        <w:rPr>
+          <w:rFonts w:ascii="Menlo" w:hAnsi="Menlo" w:cs="Menlo"/>
+          <w:b/>
+          <w:bCs/>
+          <w:color w:val="404040"/>
+          <w:sz w:val="18"/>
+          <w:szCs w:val="18"/>
+          <w:lang w:val="en-US"/>
+        </w:rPr>
         <w:t>task_name</w:t>
       </w:r>
       <w:proofErr w:type="spellEnd"/>
       <w:r>
         <w:rPr>
           <w:rFonts w:ascii="Menlo" w:hAnsi="Menlo" w:cs="Menlo"/>
+          <w:b/>
+          <w:bCs/>
           <w:color w:val="404040"/>
           <w:sz w:val="18"/>
           <w:szCs w:val="18"/>
@@ -1404,29 +1425,6 @@
           <w:lang w:val="en-US"/>
         </w:rPr>
         <w:tab/>
-        <w:t>${</w:t>
-      </w:r>
-      <w:proofErr w:type="spellStart"/>
-      <w:r>
-        <w:rPr>
-          <w:rFonts w:ascii="Menlo" w:hAnsi="Menlo" w:cs="Menlo"/>
-          <w:color w:val="404040"/>
-          <w:sz w:val="18"/>
-          <w:szCs w:val="18"/>
-          <w:lang w:val="en-US"/>
-        </w:rPr>
-        <w:t>condition_text</w:t>
-      </w:r>
-      <w:proofErr w:type="spellEnd"/>
-      <w:r>
-        <w:rPr>
-          <w:rFonts w:ascii="Menlo" w:hAnsi="Menlo" w:cs="Menlo"/>
-          <w:color w:val="404040"/>
-          <w:sz w:val="18"/>
-          <w:szCs w:val="18"/>
-          <w:lang w:val="en-US"/>
-        </w:rPr>
-        <w:t>}</w:t>
       </w:r>
     </w:p>
     <w:p>
@@ -1449,7 +1447,6 @@
           <w:tab w:val="left" w:pos="13740"/>
           <w:tab w:val="left" w:pos="14656"/>
         </w:tabs>
-        <w:ind w:left="708"/>
         <w:rPr>
           <w:rFonts w:ascii="Menlo" w:hAnsi="Menlo" w:cs="Menlo"/>
           <w:color w:val="404040"/>
@@ -1466,9 +1463,8 @@
           <w:szCs w:val="18"/>
           <w:lang w:val="en-US"/>
         </w:rPr>
-        <w:t>${</w:t>
-      </w:r>
-      <w:proofErr w:type="spellStart"/>
+        <w:tab/>
+      </w:r>
       <w:r>
         <w:rPr>
           <w:rFonts w:ascii="Menlo" w:hAnsi="Menlo" w:cs="Menlo"/>
@@ -1477,9 +1473,9 @@
           <w:szCs w:val="18"/>
           <w:lang w:val="en-US"/>
         </w:rPr>
-        <w:t>block_question</w:t>
-      </w:r>
-      <w:proofErr w:type="spellEnd"/>
+        <w:t>${</w:t>
+      </w:r>
+      <w:proofErr w:type="spellStart"/>
       <w:r>
         <w:rPr>
           <w:rFonts w:ascii="Menlo" w:hAnsi="Menlo" w:cs="Menlo"/>
@@ -1488,49 +1484,7 @@
           <w:szCs w:val="18"/>
           <w:lang w:val="en-US"/>
         </w:rPr>
-        <w:t>}</w:t>
-      </w:r>
-      <w:r>
-        <w:rPr>
-          <w:rFonts w:ascii="Menlo" w:hAnsi="Menlo" w:cs="Menlo"/>
-          <w:color w:val="404040"/>
-          <w:sz w:val="18"/>
-          <w:szCs w:val="18"/>
-          <w:lang w:val="en-US"/>
-        </w:rPr>
-        <w:br/>
-      </w:r>
-      <w:r>
-        <w:rPr>
-          <w:rFonts w:ascii="Menlo" w:hAnsi="Menlo" w:cs="Menlo"/>
-          <w:color w:val="404040"/>
-          <w:sz w:val="18"/>
-          <w:szCs w:val="18"/>
-          <w:lang w:val="en-US"/>
-        </w:rPr>
-        <w:tab/>
-      </w:r>
-      <w:r>
-        <w:rPr>
-          <w:rFonts w:ascii="Menlo" w:hAnsi="Menlo" w:cs="Menlo"/>
-          <w:color w:val="404040"/>
-          <w:sz w:val="18"/>
-          <w:szCs w:val="18"/>
-          <w:lang w:val="en-US"/>
-        </w:rPr>
-        <w:tab/>
-        <w:t>${</w:t>
-      </w:r>
-      <w:proofErr w:type="spellStart"/>
-      <w:r>
-        <w:rPr>
-          <w:rFonts w:ascii="Menlo" w:hAnsi="Menlo" w:cs="Menlo"/>
-          <w:color w:val="404040"/>
-          <w:sz w:val="18"/>
-          <w:szCs w:val="18"/>
-          <w:lang w:val="en-US"/>
-        </w:rPr>
-        <w:t>q_text</w:t>
+        <w:t>condition_text</w:t>
       </w:r>
       <w:proofErr w:type="spellEnd"/>
       <w:r>
@@ -1564,7 +1518,14 @@
           <w:tab w:val="left" w:pos="13740"/>
           <w:tab w:val="left" w:pos="14656"/>
         </w:tabs>
-        <w:ind w:left="708"/>
+        <w:rPr>
+          <w:rFonts w:ascii="Menlo" w:hAnsi="Menlo" w:cs="Menlo"/>
+          <w:color w:val="404040"/>
+          <w:sz w:val="18"/>
+          <w:szCs w:val="18"/>
+        </w:rPr>
+      </w:pPr>
+      <w:r>
         <w:rPr>
           <w:rFonts w:ascii="Menlo" w:hAnsi="Menlo" w:cs="Menlo"/>
           <w:color w:val="404040"/>
@@ -1572,38 +1533,7 @@
           <w:szCs w:val="18"/>
           <w:lang w:val="en-US"/>
         </w:rPr>
-      </w:pPr>
-      <w:r>
-        <w:rPr>
-          <w:rFonts w:ascii="Menlo" w:hAnsi="Menlo" w:cs="Menlo"/>
-          <w:color w:val="404040"/>
-          <w:sz w:val="18"/>
-          <w:szCs w:val="18"/>
-          <w:lang w:val="en-US"/>
-        </w:rPr>
-        <w:t>${/</w:t>
-      </w:r>
-      <w:proofErr w:type="spellStart"/>
-      <w:r>
-        <w:rPr>
-          <w:rFonts w:ascii="Menlo" w:hAnsi="Menlo" w:cs="Menlo"/>
-          <w:color w:val="404040"/>
-          <w:sz w:val="18"/>
-          <w:szCs w:val="18"/>
-          <w:lang w:val="en-US"/>
-        </w:rPr>
-        <w:t>block_question</w:t>
-      </w:r>
-      <w:proofErr w:type="spellEnd"/>
-      <w:r>
-        <w:rPr>
-          <w:rFonts w:ascii="Menlo" w:hAnsi="Menlo" w:cs="Menlo"/>
-          <w:color w:val="404040"/>
-          <w:sz w:val="18"/>
-          <w:szCs w:val="18"/>
-          <w:lang w:val="en-US"/>
-        </w:rPr>
-        <w:t>}</w:t>
+        <w:tab/>
       </w:r>
     </w:p>
     <w:p>
@@ -1631,7 +1561,7 @@
           <w:color w:val="404040"/>
           <w:sz w:val="18"/>
           <w:szCs w:val="18"/>
-          <w:lang w:val="en-US"/>
+          <w:lang w:val="ru-UA"/>
         </w:rPr>
       </w:pPr>
     </w:p>
@@ -1639,6 +1569,7 @@
       <w:pPr>
         <w:pStyle w:val="HTML"/>
         <w:rPr>
+          <w:rStyle w:val="p"/>
           <w:rFonts w:ascii="Menlo" w:hAnsi="Menlo" w:cs="Menlo"/>
           <w:color w:val="404040"/>
           <w:sz w:val="18"/>
@@ -1671,9 +1602,79 @@
           <w:color w:val="404040"/>
           <w:sz w:val="18"/>
           <w:szCs w:val="18"/>
-          <w:lang w:val="en-US"/>
-        </w:rPr>
-        <w:t>/</w:t>
+        </w:rPr>
+        <w:t>/block_task</w:t>
+      </w:r>
+      <w:r>
+        <w:rPr>
+          <w:rStyle w:val="p"/>
+          <w:rFonts w:ascii="Menlo" w:hAnsi="Menlo" w:cs="Menlo"/>
+          <w:color w:val="404040"/>
+          <w:sz w:val="18"/>
+          <w:szCs w:val="18"/>
+        </w:rPr>
+        <w:t>}</w:t>
+      </w:r>
+    </w:p>
+    <w:p>
+      <w:pPr>
+        <w:pStyle w:val="HTML"/>
+        <w:rPr>
+          <w:rStyle w:val="p"/>
+          <w:rFonts w:ascii="Menlo" w:hAnsi="Menlo" w:cs="Menlo"/>
+          <w:color w:val="404040"/>
+          <w:sz w:val="18"/>
+          <w:szCs w:val="18"/>
+        </w:rPr>
+      </w:pPr>
+    </w:p>
+    <w:p>
+      <w:pPr>
+        <w:tabs>
+          <w:tab w:val="left" w:pos="916"/>
+          <w:tab w:val="left" w:pos="1832"/>
+          <w:tab w:val="left" w:pos="2748"/>
+          <w:tab w:val="left" w:pos="3664"/>
+          <w:tab w:val="left" w:pos="4580"/>
+          <w:tab w:val="left" w:pos="5496"/>
+          <w:tab w:val="left" w:pos="6412"/>
+          <w:tab w:val="left" w:pos="7328"/>
+          <w:tab w:val="left" w:pos="8244"/>
+          <w:tab w:val="left" w:pos="9160"/>
+          <w:tab w:val="left" w:pos="10076"/>
+          <w:tab w:val="left" w:pos="10992"/>
+          <w:tab w:val="left" w:pos="11908"/>
+          <w:tab w:val="left" w:pos="12824"/>
+          <w:tab w:val="left" w:pos="13740"/>
+          <w:tab w:val="left" w:pos="14656"/>
+        </w:tabs>
+        <w:rPr>
+          <w:rFonts w:ascii="Menlo" w:hAnsi="Menlo" w:cs="Menlo"/>
+          <w:color w:val="404040"/>
+          <w:sz w:val="18"/>
+          <w:szCs w:val="18"/>
+          <w:lang w:val="ru-UA"/>
+        </w:rPr>
+      </w:pPr>
+      <w:r>
+        <w:rPr>
+          <w:rFonts w:ascii="Menlo" w:hAnsi="Menlo" w:cs="Menlo"/>
+          <w:color w:val="666666"/>
+          <w:sz w:val="18"/>
+          <w:szCs w:val="18"/>
+          <w:lang w:val="ru-UA"/>
+        </w:rPr>
+        <w:t>$</w:t>
+      </w:r>
+      <w:r>
+        <w:rPr>
+          <w:rFonts w:ascii="Menlo" w:hAnsi="Menlo" w:cs="Menlo"/>
+          <w:color w:val="404040"/>
+          <w:sz w:val="18"/>
+          <w:szCs w:val="18"/>
+          <w:lang w:val="ru-UA"/>
+        </w:rPr>
+        <w:t>{</w:t>
       </w:r>
       <w:proofErr w:type="spellStart"/>
       <w:r>
@@ -1684,9 +1685,180 @@
           <w:szCs w:val="18"/>
           <w:lang w:val="en-US"/>
         </w:rPr>
-        <w:t>block_task</w:t>
+        <w:t>block_q</w:t>
       </w:r>
       <w:proofErr w:type="spellEnd"/>
+      <w:r>
+        <w:rPr>
+          <w:rFonts w:ascii="Menlo" w:hAnsi="Menlo" w:cs="Menlo"/>
+          <w:color w:val="404040"/>
+          <w:sz w:val="18"/>
+          <w:szCs w:val="18"/>
+          <w:lang w:val="ru-UA"/>
+        </w:rPr>
+        <w:t>}</w:t>
+      </w:r>
+    </w:p>
+    <w:p>
+      <w:pPr>
+        <w:tabs>
+          <w:tab w:val="left" w:pos="916"/>
+          <w:tab w:val="left" w:pos="1832"/>
+          <w:tab w:val="left" w:pos="2748"/>
+          <w:tab w:val="left" w:pos="3664"/>
+          <w:tab w:val="left" w:pos="4580"/>
+          <w:tab w:val="left" w:pos="5496"/>
+          <w:tab w:val="left" w:pos="6412"/>
+          <w:tab w:val="left" w:pos="7328"/>
+          <w:tab w:val="left" w:pos="8244"/>
+          <w:tab w:val="left" w:pos="9160"/>
+          <w:tab w:val="left" w:pos="10076"/>
+          <w:tab w:val="left" w:pos="10992"/>
+          <w:tab w:val="left" w:pos="11908"/>
+          <w:tab w:val="left" w:pos="12824"/>
+          <w:tab w:val="left" w:pos="13740"/>
+          <w:tab w:val="left" w:pos="14656"/>
+        </w:tabs>
+        <w:rPr>
+          <w:rFonts w:ascii="Menlo" w:hAnsi="Menlo" w:cs="Menlo"/>
+          <w:color w:val="404040"/>
+          <w:sz w:val="18"/>
+          <w:szCs w:val="18"/>
+          <w:lang w:val="en-US"/>
+        </w:rPr>
+      </w:pPr>
+      <w:r>
+        <w:rPr>
+          <w:rFonts w:ascii="Menlo" w:hAnsi="Menlo" w:cs="Menlo"/>
+          <w:color w:val="404040"/>
+          <w:sz w:val="18"/>
+          <w:szCs w:val="18"/>
+          <w:lang w:val="en-US"/>
+        </w:rPr>
+        <w:tab/>
+      </w:r>
+    </w:p>
+    <w:p>
+      <w:pPr>
+        <w:tabs>
+          <w:tab w:val="left" w:pos="916"/>
+          <w:tab w:val="left" w:pos="1832"/>
+          <w:tab w:val="left" w:pos="2748"/>
+          <w:tab w:val="left" w:pos="3664"/>
+          <w:tab w:val="left" w:pos="4580"/>
+          <w:tab w:val="left" w:pos="5496"/>
+          <w:tab w:val="left" w:pos="6412"/>
+          <w:tab w:val="left" w:pos="7328"/>
+          <w:tab w:val="left" w:pos="8244"/>
+          <w:tab w:val="left" w:pos="9160"/>
+          <w:tab w:val="left" w:pos="10076"/>
+          <w:tab w:val="left" w:pos="10992"/>
+          <w:tab w:val="left" w:pos="11908"/>
+          <w:tab w:val="left" w:pos="12824"/>
+          <w:tab w:val="left" w:pos="13740"/>
+          <w:tab w:val="left" w:pos="14656"/>
+        </w:tabs>
+        <w:rPr>
+          <w:rFonts w:ascii="Menlo" w:hAnsi="Menlo" w:cs="Menlo"/>
+          <w:color w:val="404040"/>
+          <w:sz w:val="18"/>
+          <w:szCs w:val="18"/>
+          <w:lang w:val="en-US"/>
+        </w:rPr>
+      </w:pPr>
+      <w:r>
+        <w:rPr>
+          <w:rFonts w:ascii="Menlo" w:hAnsi="Menlo" w:cs="Menlo"/>
+          <w:color w:val="404040"/>
+          <w:sz w:val="18"/>
+          <w:szCs w:val="18"/>
+          <w:lang w:val="en-US"/>
+        </w:rPr>
+        <w:tab/>
+      </w:r>
+      <w:r>
+        <w:rPr>
+          <w:rFonts w:ascii="Menlo" w:hAnsi="Menlo" w:cs="Menlo"/>
+          <w:color w:val="404040"/>
+          <w:sz w:val="18"/>
+          <w:szCs w:val="18"/>
+          <w:lang w:val="en-US"/>
+        </w:rPr>
+        <w:tab/>
+        <w:t>${</w:t>
+      </w:r>
+      <w:proofErr w:type="spellStart"/>
+      <w:r>
+        <w:rPr>
+          <w:rFonts w:ascii="Menlo" w:hAnsi="Menlo" w:cs="Menlo"/>
+          <w:color w:val="404040"/>
+          <w:sz w:val="18"/>
+          <w:szCs w:val="18"/>
+          <w:lang w:val="en-US"/>
+        </w:rPr>
+        <w:t>q_text</w:t>
+      </w:r>
+      <w:proofErr w:type="spellEnd"/>
+      <w:r>
+        <w:rPr>
+          <w:rFonts w:ascii="Menlo" w:hAnsi="Menlo" w:cs="Menlo"/>
+          <w:color w:val="404040"/>
+          <w:sz w:val="18"/>
+          <w:szCs w:val="18"/>
+          <w:lang w:val="en-US"/>
+        </w:rPr>
+        <w:t>}</w:t>
+      </w:r>
+    </w:p>
+    <w:p>
+      <w:pPr>
+        <w:tabs>
+          <w:tab w:val="left" w:pos="916"/>
+          <w:tab w:val="left" w:pos="1832"/>
+          <w:tab w:val="left" w:pos="2748"/>
+          <w:tab w:val="left" w:pos="3664"/>
+          <w:tab w:val="left" w:pos="4580"/>
+          <w:tab w:val="left" w:pos="5496"/>
+          <w:tab w:val="left" w:pos="6412"/>
+          <w:tab w:val="left" w:pos="7328"/>
+          <w:tab w:val="left" w:pos="8244"/>
+          <w:tab w:val="left" w:pos="9160"/>
+          <w:tab w:val="left" w:pos="10076"/>
+          <w:tab w:val="left" w:pos="10992"/>
+          <w:tab w:val="left" w:pos="11908"/>
+          <w:tab w:val="left" w:pos="12824"/>
+          <w:tab w:val="left" w:pos="13740"/>
+          <w:tab w:val="left" w:pos="14656"/>
+        </w:tabs>
+        <w:rPr>
+          <w:rFonts w:ascii="Menlo" w:hAnsi="Menlo" w:cs="Menlo"/>
+          <w:color w:val="404040"/>
+          <w:sz w:val="18"/>
+          <w:szCs w:val="18"/>
+          <w:lang w:val="en-US"/>
+        </w:rPr>
+      </w:pPr>
+    </w:p>
+    <w:p>
+      <w:pPr>
+        <w:pStyle w:val="HTML"/>
+        <w:rPr>
+          <w:rFonts w:ascii="Menlo" w:hAnsi="Menlo" w:cs="Menlo"/>
+          <w:color w:val="404040"/>
+          <w:sz w:val="18"/>
+          <w:szCs w:val="18"/>
+        </w:rPr>
+      </w:pPr>
+      <w:r>
+        <w:rPr>
+          <w:rStyle w:val="o"/>
+          <w:rFonts w:ascii="Menlo" w:hAnsi="Menlo" w:cs="Menlo"/>
+          <w:color w:val="666666"/>
+          <w:sz w:val="18"/>
+          <w:szCs w:val="18"/>
+        </w:rPr>
+        <w:t>$</w:t>
+      </w:r>
       <w:r>
         <w:rPr>
           <w:rStyle w:val="p"/>
@@ -1695,8 +1867,38 @@
           <w:sz w:val="18"/>
           <w:szCs w:val="18"/>
         </w:rPr>
+        <w:t>{</w:t>
+      </w:r>
+      <w:r>
+        <w:rPr>
+          <w:rFonts w:ascii="Menlo" w:hAnsi="Menlo" w:cs="Menlo"/>
+          <w:color w:val="404040"/>
+          <w:sz w:val="18"/>
+          <w:szCs w:val="18"/>
+        </w:rPr>
+        <w:t>/block_q</w:t>
+      </w:r>
+      <w:r>
+        <w:rPr>
+          <w:rStyle w:val="p"/>
+          <w:rFonts w:ascii="Menlo" w:hAnsi="Menlo" w:cs="Menlo"/>
+          <w:color w:val="404040"/>
+          <w:sz w:val="18"/>
+          <w:szCs w:val="18"/>
+        </w:rPr>
         <w:t>}</w:t>
       </w:r>
+    </w:p>
+    <w:p>
+      <w:pPr>
+        <w:pStyle w:val="HTML"/>
+        <w:rPr>
+          <w:rFonts w:ascii="Menlo" w:hAnsi="Menlo" w:cs="Menlo"/>
+          <w:color w:val="404040"/>
+          <w:sz w:val="18"/>
+          <w:szCs w:val="18"/>
+        </w:rPr>
+      </w:pPr>
     </w:p>
     <w:p>
       <w:pPr>
@@ -2619,6 +2821,7 @@
           <w:szCs w:val="20"/>
           <w:lang w:val="uk-UA"/>
         </w:rPr>
+        <w:lastRenderedPageBreak/>
         <w:t xml:space="preserve">3.4. Пастозний </w:t>
       </w:r>
     </w:p>
@@ -2739,7 +2942,6 @@
           <w:szCs w:val="20"/>
           <w:lang w:val="uk-UA"/>
         </w:rPr>
-        <w:lastRenderedPageBreak/>
         <w:tab/>
         <w:t xml:space="preserve">4.2. </w:t>
       </w:r>
@@ -4305,7 +4507,18 @@
           <w:szCs w:val="20"/>
           <w:lang w:val="uk-UA"/>
         </w:rPr>
-        <w:t xml:space="preserve">). При гіперглікемії вище 30 ммоль/л – </w:t>
+        <w:t xml:space="preserve">). При гіперглікемії вище </w:t>
+      </w:r>
+      <w:r>
+        <w:rPr>
+          <w:i/>
+          <w:color w:val="FF0000"/>
+          <w:sz w:val="20"/>
+          <w:szCs w:val="20"/>
+          <w:lang w:val="uk-UA"/>
+        </w:rPr>
+        <w:lastRenderedPageBreak/>
+        <w:t xml:space="preserve">30 ммоль/л – </w:t>
       </w:r>
       <w:proofErr w:type="spellStart"/>
       <w:r>
@@ -4426,7 +4639,6 @@
           <w:szCs w:val="20"/>
           <w:lang w:val="uk-UA"/>
         </w:rPr>
-        <w:lastRenderedPageBreak/>
         <w:t>гіперліпацідемією</w:t>
       </w:r>
       <w:proofErr w:type="spellEnd"/>
@@ -6356,7 +6568,6 @@
           <w:szCs w:val="20"/>
           <w:lang w:val="uk-UA"/>
         </w:rPr>
-        <w:lastRenderedPageBreak/>
         <w:t xml:space="preserve">Маркери некрозу – такі внутрішньоклітинні сполуки, як </w:t>
       </w:r>
       <w:r>
@@ -9223,7 +9434,6 @@
           <w:szCs w:val="20"/>
           <w:lang w:val="uk-UA"/>
         </w:rPr>
-        <w:lastRenderedPageBreak/>
         <w:br w:type="page"/>
       </w:r>
     </w:p>

</xml_diff>